<commit_message>
modificato irrealisticamente sezione history
....
</commit_message>
<xml_diff>
--- a/Documentazione/FiorAzon_RADv0.7.docx
+++ b/Documentazione/FiorAzon_RADv0.7.docx
@@ -1,6 +1,6 @@
 
 <file path=word/document.xml><?xml version="1.0" encoding="utf-8"?>
-<w:document xmlns:wpc="http://schemas.microsoft.com/office/word/2010/wordprocessingCanvas" xmlns:mc="http://schemas.openxmlformats.org/markup-compatibility/2006" xmlns:o="urn:schemas-microsoft-com:office:office" xmlns:r="http://schemas.openxmlformats.org/officeDocument/2006/relationships" xmlns:m="http://schemas.openxmlformats.org/officeDocument/2006/math" xmlns:v="urn:schemas-microsoft-com:vml" xmlns:wp14="http://schemas.microsoft.com/office/word/2010/wordprocessingDrawing" xmlns:wp="http://schemas.openxmlformats.org/drawingml/2006/wordprocessingDrawing" xmlns:w10="urn:schemas-microsoft-com:office:word" xmlns:w="http://schemas.openxmlformats.org/wordprocessingml/2006/main" xmlns:w14="http://schemas.microsoft.com/office/word/2010/wordml" xmlns:w15="http://schemas.microsoft.com/office/word/2012/wordml" xmlns:wpg="http://schemas.microsoft.com/office/word/2010/wordprocessingGroup" xmlns:wpi="http://schemas.microsoft.com/office/word/2010/wordprocessingInk" xmlns:wne="http://schemas.microsoft.com/office/word/2006/wordml" xmlns:wps="http://schemas.microsoft.com/office/word/2010/wordprocessingShape" mc:Ignorable="w14 w15 wp14">
+<w:document xmlns:wpc="http://schemas.microsoft.com/office/word/2010/wordprocessingCanvas" xmlns:cx="http://schemas.microsoft.com/office/drawing/2014/chartex" xmlns:cx1="http://schemas.microsoft.com/office/drawing/2015/9/8/chartex" xmlns:cx2="http://schemas.microsoft.com/office/drawing/2015/10/21/chartex" xmlns:cx3="http://schemas.microsoft.com/office/drawing/2016/5/9/chartex" xmlns:cx4="http://schemas.microsoft.com/office/drawing/2016/5/10/chartex" xmlns:cx5="http://schemas.microsoft.com/office/drawing/2016/5/11/chartex" xmlns:mc="http://schemas.openxmlformats.org/markup-compatibility/2006" xmlns:o="urn:schemas-microsoft-com:office:office" xmlns:r="http://schemas.openxmlformats.org/officeDocument/2006/relationships" xmlns:m="http://schemas.openxmlformats.org/officeDocument/2006/math" xmlns:v="urn:schemas-microsoft-com:vml" xmlns:wp14="http://schemas.microsoft.com/office/word/2010/wordprocessingDrawing" xmlns:wp="http://schemas.openxmlformats.org/drawingml/2006/wordprocessingDrawing" xmlns:w10="urn:schemas-microsoft-com:office:word" xmlns:w="http://schemas.openxmlformats.org/wordprocessingml/2006/main" xmlns:w14="http://schemas.microsoft.com/office/word/2010/wordml" xmlns:w15="http://schemas.microsoft.com/office/word/2012/wordml" xmlns:w16se="http://schemas.microsoft.com/office/word/2015/wordml/symex" xmlns:wpg="http://schemas.microsoft.com/office/word/2010/wordprocessingGroup" xmlns:wpi="http://schemas.microsoft.com/office/word/2010/wordprocessingInk" xmlns:wne="http://schemas.microsoft.com/office/word/2006/wordml" xmlns:wps="http://schemas.microsoft.com/office/word/2010/wordprocessingShape" mc:Ignorable="w14 w15 w16se wp14">
   <w:body>
     <w:p>
       <w:r>
@@ -291,13 +291,7 @@
                               <w:rPr>
                                 <w:b/>
                               </w:rPr>
-                              <w:t xml:space="preserve">REQUIREMENTS </w:t>
-                            </w:r>
-                            <w:r>
-                              <w:rPr>
-                                <w:b/>
-                              </w:rPr>
-                              <w:t xml:space="preserve">ANALYSIS DOCUMENT </w:t>
+                              <w:t xml:space="preserve">REQUIREMENTS ANALYSIS DOCUMENT </w:t>
                             </w:r>
                             <w:r>
                               <w:rPr>
@@ -549,8 +543,6 @@
                               </w:rPr>
                               <w:t>22</w:t>
                             </w:r>
-                            <w:bookmarkStart w:id="0" w:name="_GoBack"/>
-                            <w:bookmarkEnd w:id="0"/>
                             <w:r>
                               <w:rPr>
                                 <w:rFonts w:ascii="Britannic Bold" w:eastAsia="Lucida Sans Unicode" w:hAnsi="Britannic Bold" w:cs="Times New Roman"/>
@@ -634,7 +626,7 @@
     </w:p>
     <w:p>
       <w:pPr>
-        <w:pStyle w:val="TOCHeading"/>
+        <w:pStyle w:val="Titolosommario"/>
         <w:numPr>
           <w:ilvl w:val="0"/>
           <w:numId w:val="0"/>
@@ -667,7 +659,7 @@
       <w:sdtContent>
         <w:p>
           <w:pPr>
-            <w:pStyle w:val="TOCHeading"/>
+            <w:pStyle w:val="Titolosommario"/>
             <w:numPr>
               <w:ilvl w:val="0"/>
               <w:numId w:val="0"/>
@@ -680,7 +672,7 @@
         </w:p>
         <w:p>
           <w:pPr>
-            <w:pStyle w:val="TOC3"/>
+            <w:pStyle w:val="Sommario3"/>
             <w:tabs>
               <w:tab w:val="left" w:pos="880"/>
               <w:tab w:val="right" w:leader="dot" w:pos="9676"/>
@@ -711,7 +703,7 @@
           <w:hyperlink w:anchor="_Toc464816240" w:history="1">
             <w:r>
               <w:rPr>
-                <w:rStyle w:val="Hyperlink"/>
+                <w:rStyle w:val="Collegamentoipertestuale"/>
                 <w:noProof/>
               </w:rPr>
               <w:t>1.</w:t>
@@ -725,7 +717,7 @@
             </w:r>
             <w:r>
               <w:rPr>
-                <w:rStyle w:val="Hyperlink"/>
+                <w:rStyle w:val="Collegamentoipertestuale"/>
                 <w:noProof/>
               </w:rPr>
               <w:t>INTRODUZIONE</w:t>
@@ -782,7 +774,7 @@
         </w:p>
         <w:p>
           <w:pPr>
-            <w:pStyle w:val="TOC3"/>
+            <w:pStyle w:val="Sommario3"/>
             <w:tabs>
               <w:tab w:val="left" w:pos="880"/>
               <w:tab w:val="right" w:leader="dot" w:pos="9676"/>
@@ -795,7 +787,7 @@
           <w:hyperlink w:anchor="_Toc464816241" w:history="1">
             <w:r>
               <w:rPr>
-                <w:rStyle w:val="Hyperlink"/>
+                <w:rStyle w:val="Collegamentoipertestuale"/>
                 <w:noProof/>
               </w:rPr>
               <w:t>2.</w:t>
@@ -809,7 +801,7 @@
             </w:r>
             <w:r>
               <w:rPr>
-                <w:rStyle w:val="Hyperlink"/>
+                <w:rStyle w:val="Collegamentoipertestuale"/>
                 <w:noProof/>
               </w:rPr>
               <w:t>SISTEMA CORRENTE</w:t>
@@ -866,7 +858,7 @@
         </w:p>
         <w:p>
           <w:pPr>
-            <w:pStyle w:val="TOC3"/>
+            <w:pStyle w:val="Sommario3"/>
             <w:tabs>
               <w:tab w:val="left" w:pos="880"/>
               <w:tab w:val="right" w:leader="dot" w:pos="9676"/>
@@ -879,7 +871,7 @@
           <w:hyperlink w:anchor="_Toc464816242" w:history="1">
             <w:r>
               <w:rPr>
-                <w:rStyle w:val="Hyperlink"/>
+                <w:rStyle w:val="Collegamentoipertestuale"/>
                 <w:noProof/>
               </w:rPr>
               <w:t>3.</w:t>
@@ -893,7 +885,7 @@
             </w:r>
             <w:r>
               <w:rPr>
-                <w:rStyle w:val="Hyperlink"/>
+                <w:rStyle w:val="Collegamentoipertestuale"/>
                 <w:noProof/>
               </w:rPr>
               <w:t>SISTEMA PROPOSTO</w:t>
@@ -950,7 +942,7 @@
         </w:p>
         <w:p>
           <w:pPr>
-            <w:pStyle w:val="TOC3"/>
+            <w:pStyle w:val="Sommario3"/>
             <w:tabs>
               <w:tab w:val="left" w:pos="1100"/>
               <w:tab w:val="right" w:leader="dot" w:pos="9676"/>
@@ -963,7 +955,7 @@
           <w:hyperlink w:anchor="_Toc464816243" w:history="1">
             <w:r>
               <w:rPr>
-                <w:rStyle w:val="Hyperlink"/>
+                <w:rStyle w:val="Collegamentoipertestuale"/>
                 <w:noProof/>
               </w:rPr>
               <w:t>3.1.</w:t>
@@ -977,7 +969,7 @@
             </w:r>
             <w:r>
               <w:rPr>
-                <w:rStyle w:val="Hyperlink"/>
+                <w:rStyle w:val="Collegamentoipertestuale"/>
                 <w:noProof/>
               </w:rPr>
               <w:t>PANORAMICA</w:t>
@@ -1034,7 +1026,7 @@
         </w:p>
         <w:p>
           <w:pPr>
-            <w:pStyle w:val="TOC3"/>
+            <w:pStyle w:val="Sommario3"/>
             <w:tabs>
               <w:tab w:val="left" w:pos="1100"/>
               <w:tab w:val="right" w:leader="dot" w:pos="9676"/>
@@ -1047,7 +1039,7 @@
           <w:hyperlink w:anchor="_Toc464816244" w:history="1">
             <w:r>
               <w:rPr>
-                <w:rStyle w:val="Hyperlink"/>
+                <w:rStyle w:val="Collegamentoipertestuale"/>
                 <w:noProof/>
               </w:rPr>
               <w:t>3.3.</w:t>
@@ -1061,7 +1053,7 @@
             </w:r>
             <w:r>
               <w:rPr>
-                <w:rStyle w:val="Hyperlink"/>
+                <w:rStyle w:val="Collegamentoipertestuale"/>
                 <w:noProof/>
               </w:rPr>
               <w:t>REQUISITI NON FUNZIONALI</w:t>
@@ -1118,7 +1110,7 @@
         </w:p>
         <w:p>
           <w:pPr>
-            <w:pStyle w:val="TOC3"/>
+            <w:pStyle w:val="Sommario3"/>
             <w:tabs>
               <w:tab w:val="left" w:pos="1320"/>
               <w:tab w:val="right" w:leader="dot" w:pos="9676"/>
@@ -1131,7 +1123,7 @@
           <w:hyperlink w:anchor="_Toc464816245" w:history="1">
             <w:r>
               <w:rPr>
-                <w:rStyle w:val="Hyperlink"/>
+                <w:rStyle w:val="Collegamentoipertestuale"/>
                 <w:noProof/>
               </w:rPr>
               <w:t xml:space="preserve">3.3.2. </w:t>
@@ -1145,7 +1137,7 @@
             </w:r>
             <w:r>
               <w:rPr>
-                <w:rStyle w:val="Hyperlink"/>
+                <w:rStyle w:val="Collegamentoipertestuale"/>
                 <w:noProof/>
               </w:rPr>
               <w:t>AFFIDABILITA’</w:t>
@@ -1202,7 +1194,7 @@
         </w:p>
         <w:p>
           <w:pPr>
-            <w:pStyle w:val="TOC3"/>
+            <w:pStyle w:val="Sommario3"/>
             <w:tabs>
               <w:tab w:val="left" w:pos="1320"/>
               <w:tab w:val="right" w:leader="dot" w:pos="9676"/>
@@ -1215,7 +1207,7 @@
           <w:hyperlink w:anchor="_Toc464816246" w:history="1">
             <w:r>
               <w:rPr>
-                <w:rStyle w:val="Hyperlink"/>
+                <w:rStyle w:val="Collegamentoipertestuale"/>
                 <w:noProof/>
               </w:rPr>
               <w:t>3.3.3.</w:t>
@@ -1229,7 +1221,7 @@
             </w:r>
             <w:r>
               <w:rPr>
-                <w:rStyle w:val="Hyperlink"/>
+                <w:rStyle w:val="Collegamentoipertestuale"/>
                 <w:noProof/>
               </w:rPr>
               <w:t>PERFORMANCE</w:t>
@@ -1286,7 +1278,7 @@
         </w:p>
         <w:p>
           <w:pPr>
-            <w:pStyle w:val="TOC3"/>
+            <w:pStyle w:val="Sommario3"/>
             <w:tabs>
               <w:tab w:val="left" w:pos="1320"/>
               <w:tab w:val="right" w:leader="dot" w:pos="9676"/>
@@ -1299,7 +1291,7 @@
           <w:hyperlink w:anchor="_Toc464816247" w:history="1">
             <w:r>
               <w:rPr>
-                <w:rStyle w:val="Hyperlink"/>
+                <w:rStyle w:val="Collegamentoipertestuale"/>
                 <w:noProof/>
               </w:rPr>
               <w:t>3.3.4.</w:t>
@@ -1313,7 +1305,7 @@
             </w:r>
             <w:r>
               <w:rPr>
-                <w:rStyle w:val="Hyperlink"/>
+                <w:rStyle w:val="Collegamentoipertestuale"/>
                 <w:noProof/>
               </w:rPr>
               <w:t>SUPPORTABILITA’</w:t>
@@ -1370,7 +1362,7 @@
         </w:p>
         <w:p>
           <w:pPr>
-            <w:pStyle w:val="TOC3"/>
+            <w:pStyle w:val="Sommario3"/>
             <w:tabs>
               <w:tab w:val="left" w:pos="1100"/>
               <w:tab w:val="right" w:leader="dot" w:pos="9676"/>
@@ -1383,7 +1375,7 @@
           <w:hyperlink w:anchor="_Toc464816248" w:history="1">
             <w:r>
               <w:rPr>
-                <w:rStyle w:val="Hyperlink"/>
+                <w:rStyle w:val="Collegamentoipertestuale"/>
                 <w:noProof/>
               </w:rPr>
               <w:t>3.4.</w:t>
@@ -1397,7 +1389,7 @@
             </w:r>
             <w:r>
               <w:rPr>
-                <w:rStyle w:val="Hyperlink"/>
+                <w:rStyle w:val="Collegamentoipertestuale"/>
                 <w:noProof/>
               </w:rPr>
               <w:t>MODELLI DI SISTEMA</w:t>
@@ -1454,7 +1446,7 @@
         </w:p>
         <w:p>
           <w:pPr>
-            <w:pStyle w:val="TOC3"/>
+            <w:pStyle w:val="Sommario3"/>
             <w:tabs>
               <w:tab w:val="left" w:pos="1320"/>
               <w:tab w:val="right" w:leader="dot" w:pos="9676"/>
@@ -1467,7 +1459,7 @@
           <w:hyperlink w:anchor="_Toc464816249" w:history="1">
             <w:r>
               <w:rPr>
-                <w:rStyle w:val="Hyperlink"/>
+                <w:rStyle w:val="Collegamentoipertestuale"/>
                 <w:noProof/>
               </w:rPr>
               <w:t>3.4.4.</w:t>
@@ -1481,7 +1473,7 @@
             </w:r>
             <w:r>
               <w:rPr>
-                <w:rStyle w:val="Hyperlink"/>
+                <w:rStyle w:val="Collegamentoipertestuale"/>
                 <w:noProof/>
               </w:rPr>
               <w:t>SCENARI</w:t>
@@ -1538,7 +1530,7 @@
         </w:p>
         <w:p>
           <w:pPr>
-            <w:pStyle w:val="TOC3"/>
+            <w:pStyle w:val="Sommario3"/>
             <w:tabs>
               <w:tab w:val="left" w:pos="1320"/>
               <w:tab w:val="right" w:leader="dot" w:pos="9676"/>
@@ -1551,7 +1543,7 @@
           <w:hyperlink w:anchor="_Toc464816250" w:history="1">
             <w:r>
               <w:rPr>
-                <w:rStyle w:val="Hyperlink"/>
+                <w:rStyle w:val="Collegamentoipertestuale"/>
                 <w:noProof/>
               </w:rPr>
               <w:t>3.4.5.</w:t>
@@ -1565,7 +1557,7 @@
             </w:r>
             <w:r>
               <w:rPr>
-                <w:rStyle w:val="Hyperlink"/>
+                <w:rStyle w:val="Collegamentoipertestuale"/>
                 <w:noProof/>
               </w:rPr>
               <w:t>MODELLO CASI D’USO</w:t>
@@ -1622,7 +1614,7 @@
         </w:p>
         <w:p>
           <w:pPr>
-            <w:pStyle w:val="TOC3"/>
+            <w:pStyle w:val="Sommario3"/>
             <w:tabs>
               <w:tab w:val="left" w:pos="880"/>
               <w:tab w:val="right" w:leader="dot" w:pos="9676"/>
@@ -1635,7 +1627,7 @@
           <w:hyperlink w:anchor="_Toc464816251" w:history="1">
             <w:r>
               <w:rPr>
-                <w:rStyle w:val="Hyperlink"/>
+                <w:rStyle w:val="Collegamentoipertestuale"/>
                 <w:noProof/>
               </w:rPr>
               <w:t>4.</w:t>
@@ -1649,7 +1641,7 @@
             </w:r>
             <w:r>
               <w:rPr>
-                <w:rStyle w:val="Hyperlink"/>
+                <w:rStyle w:val="Collegamentoipertestuale"/>
                 <w:noProof/>
               </w:rPr>
               <w:t>GLOSSARY</w:t>
@@ -1706,7 +1698,7 @@
         </w:p>
         <w:p>
           <w:pPr>
-            <w:pStyle w:val="TOC3"/>
+            <w:pStyle w:val="Sommario3"/>
             <w:tabs>
               <w:tab w:val="left" w:pos="880"/>
               <w:tab w:val="right" w:leader="dot" w:pos="9676"/>
@@ -1719,7 +1711,7 @@
           <w:hyperlink w:anchor="_Toc464816252" w:history="1">
             <w:r>
               <w:rPr>
-                <w:rStyle w:val="Hyperlink"/>
+                <w:rStyle w:val="Collegamentoipertestuale"/>
                 <w:noProof/>
               </w:rPr>
               <w:t>5.</w:t>
@@ -1733,7 +1725,7 @@
             </w:r>
             <w:r>
               <w:rPr>
-                <w:rStyle w:val="Hyperlink"/>
+                <w:rStyle w:val="Collegamentoipertestuale"/>
                 <w:noProof/>
               </w:rPr>
               <w:t>TEAM</w:t>
@@ -1790,7 +1782,7 @@
         </w:p>
         <w:p>
           <w:pPr>
-            <w:pStyle w:val="TOC3"/>
+            <w:pStyle w:val="Sommario3"/>
             <w:tabs>
               <w:tab w:val="left" w:pos="880"/>
               <w:tab w:val="right" w:leader="dot" w:pos="9676"/>
@@ -1803,7 +1795,7 @@
           <w:hyperlink w:anchor="_Toc464816253" w:history="1">
             <w:r>
               <w:rPr>
-                <w:rStyle w:val="Hyperlink"/>
+                <w:rStyle w:val="Collegamentoipertestuale"/>
                 <w:noProof/>
               </w:rPr>
               <w:t>6.</w:t>
@@ -1817,7 +1809,7 @@
             </w:r>
             <w:r>
               <w:rPr>
-                <w:rStyle w:val="Hyperlink"/>
+                <w:rStyle w:val="Collegamentoipertestuale"/>
                 <w:noProof/>
               </w:rPr>
               <w:t>STORIA DELLE VERSIONI</w:t>
@@ -1926,7 +1918,7 @@
     </w:p>
     <w:p>
       <w:pPr>
-        <w:pStyle w:val="ListParagraph"/>
+        <w:pStyle w:val="Paragrafoelenco"/>
         <w:numPr>
           <w:ilvl w:val="0"/>
           <w:numId w:val="16"/>
@@ -1936,18 +1928,18 @@
           <w:color w:val="002060"/>
         </w:rPr>
       </w:pPr>
-      <w:bookmarkStart w:id="2" w:name="_Toc464816240"/>
+      <w:bookmarkStart w:id="0" w:name="_Toc464816240"/>
       <w:r>
         <w:rPr>
           <w:color w:val="002060"/>
         </w:rPr>
         <w:t>INTRODUZIONE</w:t>
       </w:r>
-      <w:bookmarkEnd w:id="2"/>
-    </w:p>
-    <w:p>
-      <w:pPr>
-        <w:pStyle w:val="ListParagraph"/>
+      <w:bookmarkEnd w:id="0"/>
+    </w:p>
+    <w:p>
+      <w:pPr>
+        <w:pStyle w:val="Paragrafoelenco"/>
         <w:widowControl w:val="0"/>
         <w:suppressAutoHyphens/>
         <w:spacing w:after="0" w:line="240" w:lineRule="auto"/>
@@ -1971,7 +1963,7 @@
     </w:p>
     <w:p>
       <w:pPr>
-        <w:pStyle w:val="ListParagraph"/>
+        <w:pStyle w:val="Paragrafoelenco"/>
         <w:ind w:left="360"/>
         <w:outlineLvl w:val="2"/>
         <w:rPr>
@@ -1990,7 +1982,7 @@
     </w:p>
     <w:p>
       <w:pPr>
-        <w:pStyle w:val="ListParagraph"/>
+        <w:pStyle w:val="Paragrafoelenco"/>
         <w:numPr>
           <w:ilvl w:val="0"/>
           <w:numId w:val="16"/>
@@ -2000,18 +1992,18 @@
           <w:color w:val="002060"/>
         </w:rPr>
       </w:pPr>
-      <w:bookmarkStart w:id="3" w:name="_Toc464816241"/>
+      <w:bookmarkStart w:id="1" w:name="_Toc464816241"/>
       <w:r>
         <w:rPr>
           <w:color w:val="002060"/>
         </w:rPr>
         <w:t>SISTEMA CORRENTE</w:t>
       </w:r>
-      <w:bookmarkEnd w:id="3"/>
-    </w:p>
-    <w:p>
-      <w:pPr>
-        <w:pStyle w:val="ListParagraph"/>
+      <w:bookmarkEnd w:id="1"/>
+    </w:p>
+    <w:p>
+      <w:pPr>
+        <w:pStyle w:val="Paragrafoelenco"/>
         <w:ind w:left="360"/>
         <w:rPr>
           <w:sz w:val="24"/>
@@ -2028,7 +2020,7 @@
       <w:hyperlink r:id="rId9" w:history="1">
         <w:r>
           <w:rPr>
-            <w:rStyle w:val="Hyperlink"/>
+            <w:rStyle w:val="Collegamentoipertestuale"/>
             <w:sz w:val="24"/>
             <w:szCs w:val="24"/>
           </w:rPr>
@@ -2045,7 +2037,7 @@
       <w:hyperlink r:id="rId10" w:history="1">
         <w:r>
           <w:rPr>
-            <w:rStyle w:val="Hyperlink"/>
+            <w:rStyle w:val="Collegamentoipertestuale"/>
             <w:sz w:val="24"/>
             <w:szCs w:val="24"/>
           </w:rPr>
@@ -2062,7 +2054,7 @@
     </w:p>
     <w:p>
       <w:pPr>
-        <w:pStyle w:val="ListParagraph"/>
+        <w:pStyle w:val="Paragrafoelenco"/>
         <w:ind w:left="360"/>
         <w:outlineLvl w:val="2"/>
         <w:rPr>
@@ -2073,7 +2065,7 @@
     </w:p>
     <w:p>
       <w:pPr>
-        <w:pStyle w:val="ListParagraph"/>
+        <w:pStyle w:val="Paragrafoelenco"/>
         <w:numPr>
           <w:ilvl w:val="0"/>
           <w:numId w:val="16"/>
@@ -2084,7 +2076,7 @@
           <w:szCs w:val="18"/>
         </w:rPr>
       </w:pPr>
-      <w:bookmarkStart w:id="4" w:name="_Toc464816242"/>
+      <w:bookmarkStart w:id="2" w:name="_Toc464816242"/>
       <w:r>
         <w:rPr>
           <w:color w:val="002060"/>
@@ -2092,11 +2084,11 @@
         <w:lastRenderedPageBreak/>
         <w:t>SISTEMA PROPOSTO</w:t>
       </w:r>
-      <w:bookmarkEnd w:id="4"/>
-    </w:p>
-    <w:p>
-      <w:pPr>
-        <w:pStyle w:val="ListParagraph"/>
+      <w:bookmarkEnd w:id="2"/>
+    </w:p>
+    <w:p>
+      <w:pPr>
+        <w:pStyle w:val="Paragrafoelenco"/>
         <w:ind w:left="360"/>
         <w:outlineLvl w:val="2"/>
         <w:rPr>
@@ -2107,7 +2099,7 @@
     </w:p>
     <w:p>
       <w:pPr>
-        <w:pStyle w:val="ListParagraph"/>
+        <w:pStyle w:val="Paragrafoelenco"/>
         <w:numPr>
           <w:ilvl w:val="1"/>
           <w:numId w:val="16"/>
@@ -2118,14 +2110,14 @@
           <w:szCs w:val="18"/>
         </w:rPr>
       </w:pPr>
-      <w:bookmarkStart w:id="5" w:name="_Toc464816243"/>
+      <w:bookmarkStart w:id="3" w:name="_Toc464816243"/>
       <w:r>
         <w:rPr>
           <w:color w:val="002060"/>
         </w:rPr>
         <w:t>PANORAMICA</w:t>
       </w:r>
-      <w:bookmarkEnd w:id="5"/>
+      <w:bookmarkEnd w:id="3"/>
     </w:p>
     <w:p>
       <w:pPr>
@@ -2135,7 +2127,7 @@
           <w:szCs w:val="24"/>
         </w:rPr>
       </w:pPr>
-      <w:bookmarkStart w:id="6" w:name="_Toc464773336"/>
+      <w:bookmarkStart w:id="4" w:name="_Toc464773336"/>
       <w:r>
         <w:rPr>
           <w:sz w:val="24"/>
@@ -2143,11 +2135,11 @@
         </w:rPr>
         <w:t>Il sito web “Fiorazon” permette la registrazione di un account. Inoltre permette di consultare un account con il quale effettuare acquisti. Si può gestire un carrello degli acquisti. Inoltre, permette all’amministratore di gestire gli ordini e i prodotti.</w:t>
       </w:r>
-      <w:bookmarkEnd w:id="6"/>
-    </w:p>
-    <w:p>
-      <w:pPr>
-        <w:pStyle w:val="ListParagraph"/>
+      <w:bookmarkEnd w:id="4"/>
+    </w:p>
+    <w:p>
+      <w:pPr>
+        <w:pStyle w:val="Paragrafoelenco"/>
         <w:ind w:left="360"/>
         <w:outlineLvl w:val="2"/>
         <w:rPr>
@@ -2158,7 +2150,7 @@
     </w:p>
     <w:p>
       <w:pPr>
-        <w:pStyle w:val="ListParagraph"/>
+        <w:pStyle w:val="Paragrafoelenco"/>
         <w:ind w:left="792"/>
         <w:outlineLvl w:val="2"/>
         <w:rPr>
@@ -2169,7 +2161,7 @@
     </w:p>
     <w:p>
       <w:pPr>
-        <w:pStyle w:val="ListParagraph"/>
+        <w:pStyle w:val="Paragrafoelenco"/>
         <w:ind w:left="792"/>
         <w:outlineLvl w:val="2"/>
         <w:rPr>
@@ -2180,7 +2172,7 @@
     </w:p>
     <w:p>
       <w:pPr>
-        <w:pStyle w:val="ListParagraph"/>
+        <w:pStyle w:val="Paragrafoelenco"/>
         <w:ind w:left="792"/>
         <w:outlineLvl w:val="2"/>
         <w:rPr>
@@ -2191,7 +2183,7 @@
     </w:p>
     <w:p>
       <w:pPr>
-        <w:pStyle w:val="ListParagraph"/>
+        <w:pStyle w:val="Paragrafoelenco"/>
         <w:ind w:left="792"/>
         <w:outlineLvl w:val="2"/>
         <w:rPr>
@@ -2202,7 +2194,7 @@
     </w:p>
     <w:p>
       <w:pPr>
-        <w:pStyle w:val="ListParagraph"/>
+        <w:pStyle w:val="Paragrafoelenco"/>
         <w:ind w:left="792"/>
         <w:outlineLvl w:val="2"/>
         <w:rPr>
@@ -2213,7 +2205,7 @@
     </w:p>
     <w:p>
       <w:pPr>
-        <w:pStyle w:val="ListParagraph"/>
+        <w:pStyle w:val="Paragrafoelenco"/>
         <w:ind w:left="792"/>
         <w:outlineLvl w:val="2"/>
         <w:rPr>
@@ -2224,7 +2216,7 @@
     </w:p>
     <w:p>
       <w:pPr>
-        <w:pStyle w:val="ListParagraph"/>
+        <w:pStyle w:val="Paragrafoelenco"/>
         <w:numPr>
           <w:ilvl w:val="1"/>
           <w:numId w:val="16"/>
@@ -2288,7 +2280,7 @@
     </w:p>
     <w:p>
       <w:pPr>
-        <w:pStyle w:val="ListParagraph"/>
+        <w:pStyle w:val="Paragrafoelenco"/>
         <w:numPr>
           <w:ilvl w:val="0"/>
           <w:numId w:val="6"/>
@@ -2327,7 +2319,7 @@
     </w:p>
     <w:p>
       <w:pPr>
-        <w:pStyle w:val="ListParagraph"/>
+        <w:pStyle w:val="Paragrafoelenco"/>
         <w:numPr>
           <w:ilvl w:val="0"/>
           <w:numId w:val="6"/>
@@ -2350,7 +2342,7 @@
     </w:p>
     <w:p>
       <w:pPr>
-        <w:pStyle w:val="ListParagraph"/>
+        <w:pStyle w:val="Paragrafoelenco"/>
         <w:numPr>
           <w:ilvl w:val="0"/>
           <w:numId w:val="6"/>
@@ -2373,7 +2365,7 @@
     </w:p>
     <w:p>
       <w:pPr>
-        <w:pStyle w:val="ListParagraph"/>
+        <w:pStyle w:val="Paragrafoelenco"/>
         <w:numPr>
           <w:ilvl w:val="0"/>
           <w:numId w:val="6"/>
@@ -2404,7 +2396,7 @@
     </w:p>
     <w:p>
       <w:pPr>
-        <w:pStyle w:val="ListParagraph"/>
+        <w:pStyle w:val="Paragrafoelenco"/>
         <w:numPr>
           <w:ilvl w:val="0"/>
           <w:numId w:val="6"/>
@@ -2427,7 +2419,7 @@
     </w:p>
     <w:p>
       <w:pPr>
-        <w:pStyle w:val="ListParagraph"/>
+        <w:pStyle w:val="Paragrafoelenco"/>
         <w:numPr>
           <w:ilvl w:val="0"/>
           <w:numId w:val="6"/>
@@ -2505,7 +2497,7 @@
     </w:p>
     <w:p>
       <w:pPr>
-        <w:pStyle w:val="ListParagraph"/>
+        <w:pStyle w:val="Paragrafoelenco"/>
         <w:numPr>
           <w:ilvl w:val="0"/>
           <w:numId w:val="6"/>
@@ -2528,7 +2520,7 @@
     </w:p>
     <w:p>
       <w:pPr>
-        <w:pStyle w:val="ListParagraph"/>
+        <w:pStyle w:val="Paragrafoelenco"/>
         <w:numPr>
           <w:ilvl w:val="0"/>
           <w:numId w:val="6"/>
@@ -2596,7 +2588,7 @@
     </w:p>
     <w:p>
       <w:pPr>
-        <w:pStyle w:val="ListParagraph"/>
+        <w:pStyle w:val="Paragrafoelenco"/>
         <w:numPr>
           <w:ilvl w:val="0"/>
           <w:numId w:val="6"/>
@@ -2619,7 +2611,7 @@
     </w:p>
     <w:p>
       <w:pPr>
-        <w:pStyle w:val="ListParagraph"/>
+        <w:pStyle w:val="Paragrafoelenco"/>
         <w:numPr>
           <w:ilvl w:val="2"/>
           <w:numId w:val="6"/>
@@ -2642,7 +2634,7 @@
     </w:p>
     <w:p>
       <w:pPr>
-        <w:pStyle w:val="ListParagraph"/>
+        <w:pStyle w:val="Paragrafoelenco"/>
         <w:numPr>
           <w:ilvl w:val="2"/>
           <w:numId w:val="6"/>
@@ -2665,7 +2657,7 @@
     </w:p>
     <w:p>
       <w:pPr>
-        <w:pStyle w:val="ListParagraph"/>
+        <w:pStyle w:val="Paragrafoelenco"/>
         <w:numPr>
           <w:ilvl w:val="0"/>
           <w:numId w:val="6"/>
@@ -2696,7 +2688,7 @@
     </w:p>
     <w:p>
       <w:pPr>
-        <w:pStyle w:val="ListParagraph"/>
+        <w:pStyle w:val="Paragrafoelenco"/>
         <w:ind w:left="792"/>
         <w:rPr>
           <w:color w:val="002060"/>
@@ -2705,7 +2697,7 @@
     </w:p>
     <w:p>
       <w:pPr>
-        <w:pStyle w:val="ListParagraph"/>
+        <w:pStyle w:val="Paragrafoelenco"/>
         <w:numPr>
           <w:ilvl w:val="1"/>
           <w:numId w:val="16"/>
@@ -2715,18 +2707,18 @@
           <w:color w:val="002060"/>
         </w:rPr>
       </w:pPr>
-      <w:bookmarkStart w:id="7" w:name="_Toc464816244"/>
+      <w:bookmarkStart w:id="5" w:name="_Toc464816244"/>
       <w:r>
         <w:rPr>
           <w:color w:val="002060"/>
         </w:rPr>
         <w:t>REQUISITI NON FUNZIONALI</w:t>
       </w:r>
-      <w:bookmarkEnd w:id="7"/>
-    </w:p>
-    <w:p>
-      <w:pPr>
-        <w:pStyle w:val="ListParagraph"/>
+      <w:bookmarkEnd w:id="5"/>
+    </w:p>
+    <w:p>
+      <w:pPr>
+        <w:pStyle w:val="Paragrafoelenco"/>
         <w:ind w:left="792"/>
         <w:outlineLvl w:val="2"/>
         <w:rPr>
@@ -2790,7 +2782,7 @@
     </w:p>
     <w:p>
       <w:pPr>
-        <w:pStyle w:val="ListParagraph"/>
+        <w:pStyle w:val="Paragrafoelenco"/>
         <w:numPr>
           <w:ilvl w:val="0"/>
           <w:numId w:val="17"/>
@@ -2821,7 +2813,7 @@
     </w:p>
     <w:p>
       <w:pPr>
-        <w:pStyle w:val="ListParagraph"/>
+        <w:pStyle w:val="Paragrafoelenco"/>
         <w:numPr>
           <w:ilvl w:val="0"/>
           <w:numId w:val="17"/>
@@ -2844,7 +2836,7 @@
     </w:p>
     <w:p>
       <w:pPr>
-        <w:pStyle w:val="ListParagraph"/>
+        <w:pStyle w:val="Paragrafoelenco"/>
         <w:numPr>
           <w:ilvl w:val="0"/>
           <w:numId w:val="17"/>
@@ -2866,7 +2858,7 @@
     </w:p>
     <w:p>
       <w:pPr>
-        <w:pStyle w:val="ListParagraph"/>
+        <w:pStyle w:val="Paragrafoelenco"/>
         <w:ind w:left="1224"/>
         <w:outlineLvl w:val="2"/>
         <w:rPr>
@@ -2882,7 +2874,7 @@
           <w:color w:val="002060"/>
         </w:rPr>
       </w:pPr>
-      <w:bookmarkStart w:id="8" w:name="_Toc464816245"/>
+      <w:bookmarkStart w:id="6" w:name="_Toc464816245"/>
       <w:r>
         <w:rPr>
           <w:color w:val="002060"/>
@@ -2907,11 +2899,11 @@
         </w:rPr>
         <w:t>AFFIDABILITA’</w:t>
       </w:r>
-      <w:bookmarkEnd w:id="8"/>
-    </w:p>
-    <w:p>
-      <w:pPr>
-        <w:pStyle w:val="ListParagraph"/>
+      <w:bookmarkEnd w:id="6"/>
+    </w:p>
+    <w:p>
+      <w:pPr>
+        <w:pStyle w:val="Paragrafoelenco"/>
         <w:numPr>
           <w:ilvl w:val="0"/>
           <w:numId w:val="17"/>
@@ -2934,7 +2926,7 @@
     </w:p>
     <w:p>
       <w:pPr>
-        <w:pStyle w:val="ListParagraph"/>
+        <w:pStyle w:val="Paragrafoelenco"/>
         <w:ind w:left="1224"/>
         <w:outlineLvl w:val="2"/>
         <w:rPr>
@@ -2944,7 +2936,7 @@
     </w:p>
     <w:p>
       <w:pPr>
-        <w:pStyle w:val="ListParagraph"/>
+        <w:pStyle w:val="Paragrafoelenco"/>
         <w:numPr>
           <w:ilvl w:val="2"/>
           <w:numId w:val="24"/>
@@ -2954,18 +2946,18 @@
           <w:color w:val="002060"/>
         </w:rPr>
       </w:pPr>
-      <w:bookmarkStart w:id="9" w:name="_Toc464816246"/>
+      <w:bookmarkStart w:id="7" w:name="_Toc464816246"/>
       <w:r>
         <w:rPr>
           <w:color w:val="002060"/>
         </w:rPr>
         <w:t>PERFORMANCE</w:t>
       </w:r>
-      <w:bookmarkEnd w:id="9"/>
-    </w:p>
-    <w:p>
-      <w:pPr>
-        <w:pStyle w:val="ListParagraph"/>
+      <w:bookmarkEnd w:id="7"/>
+    </w:p>
+    <w:p>
+      <w:pPr>
+        <w:pStyle w:val="Paragrafoelenco"/>
         <w:ind w:left="1224"/>
         <w:outlineLvl w:val="2"/>
         <w:rPr>
@@ -2975,7 +2967,7 @@
     </w:p>
     <w:p>
       <w:pPr>
-        <w:pStyle w:val="ListParagraph"/>
+        <w:pStyle w:val="Paragrafoelenco"/>
         <w:numPr>
           <w:ilvl w:val="0"/>
           <w:numId w:val="17"/>
@@ -3006,7 +2998,7 @@
     </w:p>
     <w:p>
       <w:pPr>
-        <w:pStyle w:val="ListParagraph"/>
+        <w:pStyle w:val="Paragrafoelenco"/>
         <w:ind w:left="1224"/>
         <w:outlineLvl w:val="2"/>
         <w:rPr>
@@ -3016,7 +3008,7 @@
     </w:p>
     <w:p>
       <w:pPr>
-        <w:pStyle w:val="ListParagraph"/>
+        <w:pStyle w:val="Paragrafoelenco"/>
         <w:numPr>
           <w:ilvl w:val="2"/>
           <w:numId w:val="23"/>
@@ -3026,7 +3018,7 @@
           <w:color w:val="002060"/>
         </w:rPr>
       </w:pPr>
-      <w:bookmarkStart w:id="10" w:name="_Toc464816247"/>
+      <w:bookmarkStart w:id="8" w:name="_Toc464816247"/>
       <w:r>
         <w:rPr>
           <w:color w:val="002060"/>
@@ -3039,11 +3031,11 @@
         </w:rPr>
         <w:t>UPPORTABILITA’</w:t>
       </w:r>
-      <w:bookmarkEnd w:id="10"/>
-    </w:p>
-    <w:p>
-      <w:pPr>
-        <w:pStyle w:val="ListParagraph"/>
+      <w:bookmarkEnd w:id="8"/>
+    </w:p>
+    <w:p>
+      <w:pPr>
+        <w:pStyle w:val="Paragrafoelenco"/>
         <w:ind w:left="1224"/>
         <w:outlineLvl w:val="2"/>
         <w:rPr>
@@ -3053,7 +3045,7 @@
     </w:p>
     <w:p>
       <w:pPr>
-        <w:pStyle w:val="ListParagraph"/>
+        <w:pStyle w:val="Paragrafoelenco"/>
         <w:numPr>
           <w:ilvl w:val="0"/>
           <w:numId w:val="17"/>
@@ -3068,7 +3060,7 @@
     </w:p>
     <w:p>
       <w:pPr>
-        <w:pStyle w:val="ListParagraph"/>
+        <w:pStyle w:val="Paragrafoelenco"/>
         <w:ind w:left="1776"/>
         <w:outlineLvl w:val="2"/>
         <w:rPr>
@@ -3078,7 +3070,7 @@
     </w:p>
     <w:p>
       <w:pPr>
-        <w:pStyle w:val="ListParagraph"/>
+        <w:pStyle w:val="Paragrafoelenco"/>
         <w:numPr>
           <w:ilvl w:val="1"/>
           <w:numId w:val="23"/>
@@ -3088,18 +3080,18 @@
           <w:color w:val="002060"/>
         </w:rPr>
       </w:pPr>
-      <w:bookmarkStart w:id="11" w:name="_Toc464816248"/>
+      <w:bookmarkStart w:id="9" w:name="_Toc464816248"/>
       <w:r>
         <w:rPr>
           <w:color w:val="002060"/>
         </w:rPr>
         <w:t>MODELLI DI SISTEMA</w:t>
       </w:r>
-      <w:bookmarkEnd w:id="11"/>
-    </w:p>
-    <w:p>
-      <w:pPr>
-        <w:pStyle w:val="ListParagraph"/>
+      <w:bookmarkEnd w:id="9"/>
+    </w:p>
+    <w:p>
+      <w:pPr>
+        <w:pStyle w:val="Paragrafoelenco"/>
         <w:ind w:left="792"/>
         <w:rPr>
           <w:sz w:val="18"/>
@@ -3126,7 +3118,7 @@
     </w:p>
     <w:p>
       <w:pPr>
-        <w:pStyle w:val="ListParagraph"/>
+        <w:pStyle w:val="Paragrafoelenco"/>
         <w:ind w:left="792"/>
         <w:rPr>
           <w:color w:val="002060"/>
@@ -3135,7 +3127,7 @@
     </w:p>
     <w:p>
       <w:pPr>
-        <w:pStyle w:val="ListParagraph"/>
+        <w:pStyle w:val="Paragrafoelenco"/>
         <w:numPr>
           <w:ilvl w:val="2"/>
           <w:numId w:val="23"/>
@@ -3145,18 +3137,18 @@
           <w:color w:val="002060"/>
         </w:rPr>
       </w:pPr>
-      <w:bookmarkStart w:id="12" w:name="_Toc464816249"/>
+      <w:bookmarkStart w:id="10" w:name="_Toc464816249"/>
       <w:r>
         <w:rPr>
           <w:color w:val="002060"/>
         </w:rPr>
         <w:t>SCENARI</w:t>
       </w:r>
-      <w:bookmarkEnd w:id="12"/>
-    </w:p>
-    <w:p>
-      <w:pPr>
-        <w:pStyle w:val="ListParagraph"/>
+      <w:bookmarkEnd w:id="10"/>
+    </w:p>
+    <w:p>
+      <w:pPr>
+        <w:pStyle w:val="Paragrafoelenco"/>
         <w:ind w:left="1484"/>
         <w:jc w:val="both"/>
         <w:outlineLvl w:val="2"/>
@@ -3167,7 +3159,7 @@
     </w:p>
     <w:p>
       <w:pPr>
-        <w:pStyle w:val="ListParagraph"/>
+        <w:pStyle w:val="Paragrafoelenco"/>
         <w:ind w:left="495"/>
         <w:jc w:val="both"/>
         <w:rPr>
@@ -3187,7 +3179,7 @@
     </w:p>
     <w:p>
       <w:pPr>
-        <w:pStyle w:val="ListParagraph"/>
+        <w:pStyle w:val="Paragrafoelenco"/>
         <w:ind w:left="495"/>
         <w:jc w:val="both"/>
         <w:rPr>
@@ -3205,7 +3197,7 @@
     </w:p>
     <w:p>
       <w:pPr>
-        <w:pStyle w:val="ListParagraph"/>
+        <w:pStyle w:val="Paragrafoelenco"/>
         <w:ind w:left="495"/>
         <w:jc w:val="both"/>
         <w:rPr>
@@ -3217,7 +3209,7 @@
     </w:p>
     <w:p>
       <w:pPr>
-        <w:pStyle w:val="ListParagraph"/>
+        <w:pStyle w:val="Paragrafoelenco"/>
         <w:ind w:left="495"/>
         <w:jc w:val="both"/>
         <w:rPr>
@@ -3237,7 +3229,7 @@
     </w:p>
     <w:p>
       <w:pPr>
-        <w:pStyle w:val="ListParagraph"/>
+        <w:pStyle w:val="Paragrafoelenco"/>
         <w:ind w:left="495"/>
         <w:jc w:val="both"/>
         <w:rPr>
@@ -3256,7 +3248,7 @@
     </w:p>
     <w:p>
       <w:pPr>
-        <w:pStyle w:val="ListParagraph"/>
+        <w:pStyle w:val="Paragrafoelenco"/>
         <w:ind w:left="495"/>
         <w:jc w:val="both"/>
         <w:rPr>
@@ -3268,7 +3260,7 @@
     </w:p>
     <w:p>
       <w:pPr>
-        <w:pStyle w:val="ListParagraph"/>
+        <w:pStyle w:val="Paragrafoelenco"/>
         <w:ind w:left="495"/>
         <w:jc w:val="both"/>
         <w:rPr>
@@ -3288,7 +3280,7 @@
     </w:p>
     <w:p>
       <w:pPr>
-        <w:pStyle w:val="ListParagraph"/>
+        <w:pStyle w:val="Paragrafoelenco"/>
         <w:ind w:left="495"/>
         <w:jc w:val="both"/>
         <w:rPr>
@@ -3306,7 +3298,7 @@
     </w:p>
     <w:p>
       <w:pPr>
-        <w:pStyle w:val="ListParagraph"/>
+        <w:pStyle w:val="Paragrafoelenco"/>
         <w:ind w:left="495"/>
         <w:jc w:val="both"/>
         <w:rPr>
@@ -3318,7 +3310,7 @@
     </w:p>
     <w:p>
       <w:pPr>
-        <w:pStyle w:val="ListParagraph"/>
+        <w:pStyle w:val="Paragrafoelenco"/>
         <w:ind w:left="495"/>
         <w:jc w:val="both"/>
         <w:rPr>
@@ -3338,7 +3330,7 @@
     </w:p>
     <w:p>
       <w:pPr>
-        <w:pStyle w:val="ListParagraph"/>
+        <w:pStyle w:val="Paragrafoelenco"/>
         <w:ind w:left="495"/>
         <w:jc w:val="both"/>
         <w:rPr>
@@ -3356,7 +3348,7 @@
     </w:p>
     <w:p>
       <w:pPr>
-        <w:pStyle w:val="ListParagraph"/>
+        <w:pStyle w:val="Paragrafoelenco"/>
         <w:ind w:left="495"/>
         <w:jc w:val="both"/>
         <w:rPr>
@@ -3368,7 +3360,7 @@
     </w:p>
     <w:p>
       <w:pPr>
-        <w:pStyle w:val="ListParagraph"/>
+        <w:pStyle w:val="Paragrafoelenco"/>
         <w:ind w:left="495"/>
         <w:jc w:val="both"/>
         <w:rPr>
@@ -3388,7 +3380,7 @@
     </w:p>
     <w:p>
       <w:pPr>
-        <w:pStyle w:val="ListParagraph"/>
+        <w:pStyle w:val="Paragrafoelenco"/>
         <w:ind w:left="495"/>
         <w:jc w:val="both"/>
         <w:rPr>
@@ -3406,7 +3398,7 @@
     </w:p>
     <w:p>
       <w:pPr>
-        <w:pStyle w:val="ListParagraph"/>
+        <w:pStyle w:val="Paragrafoelenco"/>
         <w:ind w:left="495"/>
         <w:jc w:val="both"/>
         <w:rPr>
@@ -3418,7 +3410,7 @@
     </w:p>
     <w:p>
       <w:pPr>
-        <w:pStyle w:val="ListParagraph"/>
+        <w:pStyle w:val="Paragrafoelenco"/>
         <w:ind w:left="495"/>
         <w:jc w:val="both"/>
         <w:rPr>
@@ -3438,7 +3430,7 @@
     </w:p>
     <w:p>
       <w:pPr>
-        <w:pStyle w:val="ListParagraph"/>
+        <w:pStyle w:val="Paragrafoelenco"/>
         <w:ind w:left="495"/>
         <w:jc w:val="both"/>
         <w:rPr>
@@ -3465,7 +3457,7 @@
     </w:p>
     <w:p>
       <w:pPr>
-        <w:pStyle w:val="ListParagraph"/>
+        <w:pStyle w:val="Paragrafoelenco"/>
         <w:ind w:left="495"/>
         <w:jc w:val="both"/>
         <w:rPr>
@@ -3477,7 +3469,7 @@
     </w:p>
     <w:p>
       <w:pPr>
-        <w:pStyle w:val="ListParagraph"/>
+        <w:pStyle w:val="Paragrafoelenco"/>
         <w:ind w:left="495"/>
         <w:jc w:val="both"/>
         <w:rPr>
@@ -3497,7 +3489,7 @@
     </w:p>
     <w:p>
       <w:pPr>
-        <w:pStyle w:val="ListParagraph"/>
+        <w:pStyle w:val="Paragrafoelenco"/>
         <w:ind w:left="495"/>
         <w:jc w:val="both"/>
         <w:rPr>
@@ -3515,7 +3507,7 @@
     </w:p>
     <w:p>
       <w:pPr>
-        <w:pStyle w:val="ListParagraph"/>
+        <w:pStyle w:val="Paragrafoelenco"/>
         <w:ind w:left="495"/>
         <w:jc w:val="both"/>
         <w:rPr>
@@ -3526,7 +3518,7 @@
     </w:p>
     <w:p>
       <w:pPr>
-        <w:pStyle w:val="ListParagraph"/>
+        <w:pStyle w:val="Paragrafoelenco"/>
         <w:ind w:left="495"/>
         <w:jc w:val="both"/>
         <w:rPr>
@@ -3546,7 +3538,7 @@
     </w:p>
     <w:p>
       <w:pPr>
-        <w:pStyle w:val="ListParagraph"/>
+        <w:pStyle w:val="Paragrafoelenco"/>
         <w:ind w:left="495"/>
         <w:jc w:val="both"/>
         <w:rPr>
@@ -3564,7 +3556,7 @@
     </w:p>
     <w:p>
       <w:pPr>
-        <w:pStyle w:val="ListParagraph"/>
+        <w:pStyle w:val="Paragrafoelenco"/>
         <w:ind w:left="495"/>
         <w:jc w:val="both"/>
         <w:rPr>
@@ -3575,7 +3567,7 @@
     </w:p>
     <w:p>
       <w:pPr>
-        <w:pStyle w:val="ListParagraph"/>
+        <w:pStyle w:val="Paragrafoelenco"/>
         <w:ind w:left="495"/>
         <w:jc w:val="both"/>
         <w:rPr>
@@ -3595,7 +3587,7 @@
     </w:p>
     <w:p>
       <w:pPr>
-        <w:pStyle w:val="ListParagraph"/>
+        <w:pStyle w:val="Paragrafoelenco"/>
         <w:ind w:left="495"/>
         <w:jc w:val="both"/>
         <w:rPr>
@@ -3627,7 +3619,7 @@
     </w:p>
     <w:p>
       <w:pPr>
-        <w:pStyle w:val="ListParagraph"/>
+        <w:pStyle w:val="Paragrafoelenco"/>
         <w:ind w:left="1484"/>
         <w:outlineLvl w:val="2"/>
         <w:rPr>
@@ -3637,25 +3629,25 @@
     </w:p>
     <w:p>
       <w:pPr>
-        <w:pStyle w:val="ListParagraph"/>
+        <w:pStyle w:val="Paragrafoelenco"/>
         <w:numPr>
           <w:ilvl w:val="2"/>
           <w:numId w:val="23"/>
         </w:numPr>
         <w:outlineLvl w:val="2"/>
       </w:pPr>
-      <w:bookmarkStart w:id="13" w:name="_Toc464816250"/>
+      <w:bookmarkStart w:id="11" w:name="_Toc464816250"/>
       <w:r>
         <w:rPr>
           <w:color w:val="002060"/>
         </w:rPr>
         <w:t>MODELLO CASI D’USO</w:t>
       </w:r>
-      <w:bookmarkEnd w:id="13"/>
-    </w:p>
-    <w:p>
-      <w:pPr>
-        <w:pStyle w:val="ListParagraph"/>
+      <w:bookmarkEnd w:id="11"/>
+    </w:p>
+    <w:p>
+      <w:pPr>
+        <w:pStyle w:val="Paragrafoelenco"/>
         <w:ind w:left="1203" w:firstLine="213"/>
         <w:rPr>
           <w:b/>
@@ -3676,7 +3668,7 @@
     </w:p>
     <w:p>
       <w:pPr>
-        <w:pStyle w:val="ListParagraph"/>
+        <w:pStyle w:val="Paragrafoelenco"/>
         <w:ind w:left="495"/>
         <w:rPr>
           <w:b/>
@@ -3685,7 +3677,7 @@
     </w:p>
     <w:p>
       <w:pPr>
-        <w:pStyle w:val="ListParagraph"/>
+        <w:pStyle w:val="Paragrafoelenco"/>
         <w:ind w:left="495"/>
         <w:rPr>
           <w:b/>
@@ -3754,7 +3746,7 @@
     </w:p>
     <w:tbl>
       <w:tblPr>
-        <w:tblStyle w:val="TableGrid"/>
+        <w:tblStyle w:val="Grigliatabella"/>
         <w:tblW w:w="9628" w:type="dxa"/>
         <w:tblInd w:w="1269" w:type="dxa"/>
         <w:tblLook w:val="04A0" w:firstRow="1" w:lastRow="0" w:firstColumn="1" w:lastColumn="0" w:noHBand="0" w:noVBand="1"/>
@@ -3975,13 +3967,13 @@
     </w:tbl>
     <w:p>
       <w:pPr>
-        <w:pStyle w:val="ListParagraph"/>
+        <w:pStyle w:val="Paragrafoelenco"/>
         <w:ind w:left="1484"/>
       </w:pPr>
     </w:p>
     <w:p>
       <w:pPr>
-        <w:pStyle w:val="ListParagraph"/>
+        <w:pStyle w:val="Paragrafoelenco"/>
         <w:ind w:left="1484"/>
         <w:rPr>
           <w:b/>
@@ -3990,7 +3982,7 @@
     </w:p>
     <w:p>
       <w:pPr>
-        <w:pStyle w:val="ListParagraph"/>
+        <w:pStyle w:val="Paragrafoelenco"/>
         <w:ind w:left="1484"/>
         <w:rPr>
           <w:b/>
@@ -3999,7 +3991,7 @@
     </w:p>
     <w:p>
       <w:pPr>
-        <w:pStyle w:val="ListParagraph"/>
+        <w:pStyle w:val="Paragrafoelenco"/>
         <w:ind w:left="1484"/>
         <w:rPr>
           <w:b/>
@@ -4008,7 +4000,7 @@
     </w:p>
     <w:p>
       <w:pPr>
-        <w:pStyle w:val="ListParagraph"/>
+        <w:pStyle w:val="Paragrafoelenco"/>
         <w:ind w:left="1484"/>
         <w:rPr>
           <w:b/>
@@ -4017,7 +4009,7 @@
     </w:p>
     <w:p>
       <w:pPr>
-        <w:pStyle w:val="ListParagraph"/>
+        <w:pStyle w:val="Paragrafoelenco"/>
         <w:ind w:left="1484"/>
         <w:rPr>
           <w:b/>
@@ -4026,7 +4018,7 @@
     </w:p>
     <w:p>
       <w:pPr>
-        <w:pStyle w:val="ListParagraph"/>
+        <w:pStyle w:val="Paragrafoelenco"/>
         <w:ind w:left="1484"/>
         <w:rPr>
           <w:b/>
@@ -4035,7 +4027,7 @@
     </w:p>
     <w:p>
       <w:pPr>
-        <w:pStyle w:val="ListParagraph"/>
+        <w:pStyle w:val="Paragrafoelenco"/>
         <w:ind w:left="1484"/>
         <w:rPr>
           <w:b/>
@@ -4044,7 +4036,7 @@
     </w:p>
     <w:p>
       <w:pPr>
-        <w:pStyle w:val="ListParagraph"/>
+        <w:pStyle w:val="Paragrafoelenco"/>
         <w:ind w:left="1484"/>
         <w:rPr>
           <w:b/>
@@ -4053,7 +4045,7 @@
     </w:p>
     <w:p>
       <w:pPr>
-        <w:pStyle w:val="ListParagraph"/>
+        <w:pStyle w:val="Paragrafoelenco"/>
         <w:ind w:left="1484"/>
         <w:rPr>
           <w:b/>
@@ -4081,7 +4073,7 @@
     </w:p>
     <w:p>
       <w:pPr>
-        <w:pStyle w:val="ListParagraph"/>
+        <w:pStyle w:val="Paragrafoelenco"/>
         <w:ind w:left="1484"/>
       </w:pPr>
       <w:r>
@@ -4134,7 +4126,7 @@
     </w:p>
     <w:tbl>
       <w:tblPr>
-        <w:tblStyle w:val="TableGrid"/>
+        <w:tblStyle w:val="Grigliatabella"/>
         <w:tblW w:w="0" w:type="auto"/>
         <w:tblInd w:w="1484" w:type="dxa"/>
         <w:tblLook w:val="04A0" w:firstRow="1" w:lastRow="0" w:firstColumn="1" w:lastColumn="0" w:noHBand="0" w:noVBand="1"/>
@@ -4150,7 +4142,7 @@
           </w:tcPr>
           <w:p>
             <w:pPr>
-              <w:pStyle w:val="ListParagraph"/>
+              <w:pStyle w:val="Paragrafoelenco"/>
               <w:ind w:left="0"/>
               <w:rPr>
                 <w:b/>
@@ -4170,7 +4162,7 @@
           </w:tcPr>
           <w:p>
             <w:pPr>
-              <w:pStyle w:val="ListParagraph"/>
+              <w:pStyle w:val="Paragrafoelenco"/>
               <w:ind w:left="0"/>
             </w:pPr>
             <w:r>
@@ -4186,7 +4178,7 @@
           </w:tcPr>
           <w:p>
             <w:pPr>
-              <w:pStyle w:val="ListParagraph"/>
+              <w:pStyle w:val="Paragrafoelenco"/>
               <w:ind w:left="0"/>
               <w:rPr>
                 <w:b/>
@@ -4206,7 +4198,7 @@
           </w:tcPr>
           <w:p>
             <w:pPr>
-              <w:pStyle w:val="ListParagraph"/>
+              <w:pStyle w:val="Paragrafoelenco"/>
               <w:ind w:left="0"/>
             </w:pPr>
             <w:r>
@@ -4222,7 +4214,7 @@
           </w:tcPr>
           <w:p>
             <w:pPr>
-              <w:pStyle w:val="ListParagraph"/>
+              <w:pStyle w:val="Paragrafoelenco"/>
               <w:ind w:left="0"/>
               <w:rPr>
                 <w:b/>
@@ -4242,7 +4234,7 @@
           </w:tcPr>
           <w:p>
             <w:pPr>
-              <w:pStyle w:val="ListParagraph"/>
+              <w:pStyle w:val="Paragrafoelenco"/>
               <w:ind w:left="0"/>
             </w:pPr>
             <w:r>
@@ -4251,7 +4243,7 @@
           </w:p>
           <w:p>
             <w:pPr>
-              <w:pStyle w:val="ListParagraph"/>
+              <w:pStyle w:val="Paragrafoelenco"/>
               <w:ind w:left="0"/>
             </w:pPr>
             <w:r>
@@ -4260,7 +4252,7 @@
           </w:p>
           <w:p>
             <w:pPr>
-              <w:pStyle w:val="ListParagraph"/>
+              <w:pStyle w:val="Paragrafoelenco"/>
               <w:ind w:left="0"/>
             </w:pPr>
             <w:r>
@@ -4269,7 +4261,7 @@
           </w:p>
           <w:p>
             <w:pPr>
-              <w:pStyle w:val="ListParagraph"/>
+              <w:pStyle w:val="Paragrafoelenco"/>
               <w:ind w:left="0"/>
             </w:pPr>
             <w:r>
@@ -4278,7 +4270,7 @@
           </w:p>
           <w:p>
             <w:pPr>
-              <w:pStyle w:val="ListParagraph"/>
+              <w:pStyle w:val="Paragrafoelenco"/>
               <w:ind w:left="0"/>
             </w:pPr>
             <w:r>
@@ -4294,7 +4286,7 @@
           </w:tcPr>
           <w:p>
             <w:pPr>
-              <w:pStyle w:val="ListParagraph"/>
+              <w:pStyle w:val="Paragrafoelenco"/>
               <w:ind w:left="0"/>
               <w:rPr>
                 <w:b/>
@@ -4314,7 +4306,7 @@
           </w:tcPr>
           <w:p>
             <w:pPr>
-              <w:pStyle w:val="ListParagraph"/>
+              <w:pStyle w:val="Paragrafoelenco"/>
               <w:ind w:left="0"/>
             </w:pPr>
             <w:r>
@@ -4336,7 +4328,7 @@
           </w:tcPr>
           <w:p>
             <w:pPr>
-              <w:pStyle w:val="ListParagraph"/>
+              <w:pStyle w:val="Paragrafoelenco"/>
               <w:ind w:left="0"/>
               <w:rPr>
                 <w:b/>
@@ -4356,7 +4348,7 @@
           </w:tcPr>
           <w:p>
             <w:pPr>
-              <w:pStyle w:val="ListParagraph"/>
+              <w:pStyle w:val="Paragrafoelenco"/>
               <w:ind w:left="0"/>
             </w:pPr>
             <w:r>
@@ -4375,7 +4367,7 @@
     </w:p>
     <w:tbl>
       <w:tblPr>
-        <w:tblStyle w:val="TableGrid"/>
+        <w:tblStyle w:val="Grigliatabella"/>
         <w:tblpPr w:leftFromText="141" w:rightFromText="141" w:vertAnchor="text" w:horzAnchor="margin" w:tblpXSpec="right" w:tblpY="54"/>
         <w:tblW w:w="0" w:type="auto"/>
         <w:tblLook w:val="04A0" w:firstRow="1" w:lastRow="0" w:firstColumn="1" w:lastColumn="0" w:noHBand="0" w:noVBand="1"/>
@@ -4391,7 +4383,7 @@
           </w:tcPr>
           <w:p>
             <w:pPr>
-              <w:pStyle w:val="ListParagraph"/>
+              <w:pStyle w:val="Paragrafoelenco"/>
               <w:ind w:left="0"/>
               <w:rPr>
                 <w:b/>
@@ -4411,7 +4403,7 @@
           </w:tcPr>
           <w:p>
             <w:pPr>
-              <w:pStyle w:val="ListParagraph"/>
+              <w:pStyle w:val="Paragrafoelenco"/>
               <w:ind w:left="0"/>
             </w:pPr>
             <w:r>
@@ -4427,7 +4419,7 @@
           </w:tcPr>
           <w:p>
             <w:pPr>
-              <w:pStyle w:val="ListParagraph"/>
+              <w:pStyle w:val="Paragrafoelenco"/>
               <w:ind w:left="0"/>
               <w:rPr>
                 <w:b/>
@@ -4447,7 +4439,7 @@
           </w:tcPr>
           <w:p>
             <w:pPr>
-              <w:pStyle w:val="ListParagraph"/>
+              <w:pStyle w:val="Paragrafoelenco"/>
               <w:ind w:left="0"/>
             </w:pPr>
             <w:r>
@@ -4463,7 +4455,7 @@
           </w:tcPr>
           <w:p>
             <w:pPr>
-              <w:pStyle w:val="ListParagraph"/>
+              <w:pStyle w:val="Paragrafoelenco"/>
               <w:ind w:left="0"/>
               <w:rPr>
                 <w:b/>
@@ -4483,7 +4475,7 @@
           </w:tcPr>
           <w:p>
             <w:pPr>
-              <w:pStyle w:val="ListParagraph"/>
+              <w:pStyle w:val="Paragrafoelenco"/>
               <w:ind w:left="0"/>
             </w:pPr>
             <w:r>
@@ -4492,7 +4484,7 @@
           </w:p>
           <w:p>
             <w:pPr>
-              <w:pStyle w:val="ListParagraph"/>
+              <w:pStyle w:val="Paragrafoelenco"/>
               <w:ind w:left="0"/>
             </w:pPr>
             <w:r>
@@ -4501,7 +4493,7 @@
           </w:p>
           <w:p>
             <w:pPr>
-              <w:pStyle w:val="ListParagraph"/>
+              <w:pStyle w:val="Paragrafoelenco"/>
               <w:ind w:left="0"/>
             </w:pPr>
             <w:r>
@@ -4517,7 +4509,7 @@
           </w:tcPr>
           <w:p>
             <w:pPr>
-              <w:pStyle w:val="ListParagraph"/>
+              <w:pStyle w:val="Paragrafoelenco"/>
               <w:ind w:left="0"/>
               <w:rPr>
                 <w:b/>
@@ -4537,7 +4529,7 @@
           </w:tcPr>
           <w:p>
             <w:pPr>
-              <w:pStyle w:val="ListParagraph"/>
+              <w:pStyle w:val="Paragrafoelenco"/>
               <w:ind w:left="0"/>
             </w:pPr>
             <w:r>
@@ -4553,7 +4545,7 @@
           </w:tcPr>
           <w:p>
             <w:pPr>
-              <w:pStyle w:val="ListParagraph"/>
+              <w:pStyle w:val="Paragrafoelenco"/>
               <w:ind w:left="0"/>
               <w:rPr>
                 <w:b/>
@@ -4573,7 +4565,7 @@
           </w:tcPr>
           <w:p>
             <w:pPr>
-              <w:pStyle w:val="ListParagraph"/>
+              <w:pStyle w:val="Paragrafoelenco"/>
               <w:ind w:left="0"/>
             </w:pPr>
             <w:r>
@@ -4607,31 +4599,31 @@
     <w:p/>
     <w:p>
       <w:pPr>
-        <w:pStyle w:val="ListParagraph"/>
+        <w:pStyle w:val="Paragrafoelenco"/>
         <w:ind w:left="1484"/>
       </w:pPr>
     </w:p>
     <w:p>
       <w:pPr>
-        <w:pStyle w:val="ListParagraph"/>
+        <w:pStyle w:val="Paragrafoelenco"/>
         <w:ind w:left="1484"/>
       </w:pPr>
     </w:p>
     <w:p>
       <w:pPr>
-        <w:pStyle w:val="ListParagraph"/>
+        <w:pStyle w:val="Paragrafoelenco"/>
         <w:ind w:left="1484"/>
       </w:pPr>
     </w:p>
     <w:p>
       <w:pPr>
-        <w:pStyle w:val="ListParagraph"/>
+        <w:pStyle w:val="Paragrafoelenco"/>
         <w:ind w:left="1484"/>
       </w:pPr>
     </w:p>
     <w:p>
       <w:pPr>
-        <w:pStyle w:val="ListParagraph"/>
+        <w:pStyle w:val="Paragrafoelenco"/>
         <w:ind w:left="1484"/>
         <w:rPr>
           <w:b/>
@@ -4700,7 +4692,7 @@
     </w:p>
     <w:tbl>
       <w:tblPr>
-        <w:tblStyle w:val="TableGrid"/>
+        <w:tblStyle w:val="Grigliatabella"/>
         <w:tblW w:w="0" w:type="auto"/>
         <w:tblInd w:w="1484" w:type="dxa"/>
         <w:tblLook w:val="04A0" w:firstRow="1" w:lastRow="0" w:firstColumn="1" w:lastColumn="0" w:noHBand="0" w:noVBand="1"/>
@@ -4716,7 +4708,7 @@
           </w:tcPr>
           <w:p>
             <w:pPr>
-              <w:pStyle w:val="ListParagraph"/>
+              <w:pStyle w:val="Paragrafoelenco"/>
               <w:ind w:left="0"/>
               <w:rPr>
                 <w:b/>
@@ -4736,7 +4728,7 @@
           </w:tcPr>
           <w:p>
             <w:pPr>
-              <w:pStyle w:val="ListParagraph"/>
+              <w:pStyle w:val="Paragrafoelenco"/>
               <w:ind w:left="0"/>
             </w:pPr>
             <w:r>
@@ -4752,7 +4744,7 @@
           </w:tcPr>
           <w:p>
             <w:pPr>
-              <w:pStyle w:val="ListParagraph"/>
+              <w:pStyle w:val="Paragrafoelenco"/>
               <w:ind w:left="0"/>
               <w:rPr>
                 <w:b/>
@@ -4772,7 +4764,7 @@
           </w:tcPr>
           <w:p>
             <w:pPr>
-              <w:pStyle w:val="ListParagraph"/>
+              <w:pStyle w:val="Paragrafoelenco"/>
               <w:ind w:left="0"/>
             </w:pPr>
             <w:r>
@@ -4788,7 +4780,7 @@
           </w:tcPr>
           <w:p>
             <w:pPr>
-              <w:pStyle w:val="ListParagraph"/>
+              <w:pStyle w:val="Paragrafoelenco"/>
               <w:ind w:left="0"/>
               <w:rPr>
                 <w:b/>
@@ -4808,7 +4800,7 @@
           </w:tcPr>
           <w:p>
             <w:pPr>
-              <w:pStyle w:val="ListParagraph"/>
+              <w:pStyle w:val="Paragrafoelenco"/>
               <w:ind w:left="0"/>
             </w:pPr>
             <w:r>
@@ -4823,7 +4815,7 @@
           </w:p>
           <w:p>
             <w:pPr>
-              <w:pStyle w:val="ListParagraph"/>
+              <w:pStyle w:val="Paragrafoelenco"/>
               <w:ind w:left="0"/>
             </w:pPr>
             <w:r>
@@ -4832,7 +4824,7 @@
           </w:p>
           <w:p>
             <w:pPr>
-              <w:pStyle w:val="ListParagraph"/>
+              <w:pStyle w:val="Paragrafoelenco"/>
               <w:ind w:left="0"/>
             </w:pPr>
             <w:r>
@@ -4841,7 +4833,7 @@
           </w:p>
           <w:p>
             <w:pPr>
-              <w:pStyle w:val="ListParagraph"/>
+              <w:pStyle w:val="Paragrafoelenco"/>
               <w:ind w:left="0"/>
             </w:pPr>
             <w:r>
@@ -4850,7 +4842,7 @@
           </w:p>
           <w:p>
             <w:pPr>
-              <w:pStyle w:val="ListParagraph"/>
+              <w:pStyle w:val="Paragrafoelenco"/>
               <w:ind w:left="0"/>
             </w:pPr>
             <w:r>
@@ -4866,7 +4858,7 @@
           </w:tcPr>
           <w:p>
             <w:pPr>
-              <w:pStyle w:val="ListParagraph"/>
+              <w:pStyle w:val="Paragrafoelenco"/>
               <w:ind w:left="0"/>
               <w:rPr>
                 <w:b/>
@@ -4886,7 +4878,7 @@
           </w:tcPr>
           <w:p>
             <w:pPr>
-              <w:pStyle w:val="ListParagraph"/>
+              <w:pStyle w:val="Paragrafoelenco"/>
               <w:ind w:left="0"/>
             </w:pPr>
             <w:r>
@@ -4902,7 +4894,7 @@
           </w:tcPr>
           <w:p>
             <w:pPr>
-              <w:pStyle w:val="ListParagraph"/>
+              <w:pStyle w:val="Paragrafoelenco"/>
               <w:ind w:left="0"/>
               <w:rPr>
                 <w:b/>
@@ -4928,7 +4920,7 @@
           </w:tcPr>
           <w:p>
             <w:pPr>
-              <w:pStyle w:val="ListParagraph"/>
+              <w:pStyle w:val="Paragrafoelenco"/>
               <w:ind w:left="0"/>
             </w:pPr>
             <w:r>
@@ -4940,13 +4932,13 @@
     </w:tbl>
     <w:p>
       <w:pPr>
-        <w:pStyle w:val="ListParagraph"/>
+        <w:pStyle w:val="Paragrafoelenco"/>
         <w:ind w:left="1484"/>
       </w:pPr>
     </w:p>
     <w:p>
       <w:pPr>
-        <w:pStyle w:val="ListParagraph"/>
+        <w:pStyle w:val="Paragrafoelenco"/>
         <w:ind w:left="1484"/>
         <w:rPr>
           <w:b/>
@@ -4955,7 +4947,7 @@
     </w:p>
     <w:p>
       <w:pPr>
-        <w:pStyle w:val="ListParagraph"/>
+        <w:pStyle w:val="Paragrafoelenco"/>
         <w:ind w:left="1484"/>
         <w:rPr>
           <w:b/>
@@ -4964,7 +4956,7 @@
     </w:p>
     <w:p>
       <w:pPr>
-        <w:pStyle w:val="ListParagraph"/>
+        <w:pStyle w:val="Paragrafoelenco"/>
         <w:ind w:left="1484"/>
         <w:rPr>
           <w:b/>
@@ -4973,7 +4965,7 @@
     </w:p>
     <w:tbl>
       <w:tblPr>
-        <w:tblStyle w:val="TableGrid"/>
+        <w:tblStyle w:val="Grigliatabella"/>
         <w:tblW w:w="0" w:type="auto"/>
         <w:tblInd w:w="1484" w:type="dxa"/>
         <w:tblLook w:val="04A0" w:firstRow="1" w:lastRow="0" w:firstColumn="1" w:lastColumn="0" w:noHBand="0" w:noVBand="1"/>
@@ -4989,7 +4981,7 @@
           </w:tcPr>
           <w:p>
             <w:pPr>
-              <w:pStyle w:val="ListParagraph"/>
+              <w:pStyle w:val="Paragrafoelenco"/>
               <w:ind w:left="0"/>
               <w:rPr>
                 <w:b/>
@@ -5009,7 +5001,7 @@
           </w:tcPr>
           <w:p>
             <w:pPr>
-              <w:pStyle w:val="ListParagraph"/>
+              <w:pStyle w:val="Paragrafoelenco"/>
               <w:ind w:left="0"/>
             </w:pPr>
             <w:r>
@@ -5025,7 +5017,7 @@
           </w:tcPr>
           <w:p>
             <w:pPr>
-              <w:pStyle w:val="ListParagraph"/>
+              <w:pStyle w:val="Paragrafoelenco"/>
               <w:ind w:left="0"/>
               <w:rPr>
                 <w:b/>
@@ -5045,7 +5037,7 @@
           </w:tcPr>
           <w:p>
             <w:pPr>
-              <w:pStyle w:val="ListParagraph"/>
+              <w:pStyle w:val="Paragrafoelenco"/>
               <w:ind w:left="0"/>
             </w:pPr>
             <w:r>
@@ -5061,7 +5053,7 @@
           </w:tcPr>
           <w:p>
             <w:pPr>
-              <w:pStyle w:val="ListParagraph"/>
+              <w:pStyle w:val="Paragrafoelenco"/>
               <w:ind w:left="0"/>
               <w:rPr>
                 <w:b/>
@@ -5081,7 +5073,7 @@
           </w:tcPr>
           <w:p>
             <w:pPr>
-              <w:pStyle w:val="ListParagraph"/>
+              <w:pStyle w:val="Paragrafoelenco"/>
               <w:ind w:left="0"/>
             </w:pPr>
             <w:r>
@@ -5090,7 +5082,7 @@
           </w:p>
           <w:p>
             <w:pPr>
-              <w:pStyle w:val="ListParagraph"/>
+              <w:pStyle w:val="Paragrafoelenco"/>
               <w:ind w:left="0"/>
             </w:pPr>
             <w:r>
@@ -5099,7 +5091,7 @@
           </w:p>
           <w:p>
             <w:pPr>
-              <w:pStyle w:val="ListParagraph"/>
+              <w:pStyle w:val="Paragrafoelenco"/>
               <w:ind w:left="0"/>
             </w:pPr>
             <w:r>
@@ -5115,7 +5107,7 @@
           </w:tcPr>
           <w:p>
             <w:pPr>
-              <w:pStyle w:val="ListParagraph"/>
+              <w:pStyle w:val="Paragrafoelenco"/>
               <w:ind w:left="0"/>
               <w:rPr>
                 <w:b/>
@@ -5135,7 +5127,7 @@
           </w:tcPr>
           <w:p>
             <w:pPr>
-              <w:pStyle w:val="ListParagraph"/>
+              <w:pStyle w:val="Paragrafoelenco"/>
               <w:ind w:left="0"/>
             </w:pPr>
             <w:r>
@@ -5151,7 +5143,7 @@
           </w:tcPr>
           <w:p>
             <w:pPr>
-              <w:pStyle w:val="ListParagraph"/>
+              <w:pStyle w:val="Paragrafoelenco"/>
               <w:ind w:left="0"/>
               <w:rPr>
                 <w:b/>
@@ -5171,7 +5163,7 @@
           </w:tcPr>
           <w:p>
             <w:pPr>
-              <w:pStyle w:val="ListParagraph"/>
+              <w:pStyle w:val="Paragrafoelenco"/>
               <w:ind w:left="0"/>
             </w:pPr>
             <w:r>
@@ -5186,7 +5178,7 @@
     </w:tbl>
     <w:p>
       <w:pPr>
-        <w:pStyle w:val="ListParagraph"/>
+        <w:pStyle w:val="Paragrafoelenco"/>
         <w:ind w:left="1484"/>
         <w:rPr>
           <w:b/>
@@ -5195,7 +5187,7 @@
     </w:p>
     <w:p>
       <w:pPr>
-        <w:pStyle w:val="ListParagraph"/>
+        <w:pStyle w:val="Paragrafoelenco"/>
         <w:ind w:left="1484"/>
         <w:rPr>
           <w:b/>
@@ -5204,7 +5196,7 @@
     </w:p>
     <w:p>
       <w:pPr>
-        <w:pStyle w:val="ListParagraph"/>
+        <w:pStyle w:val="Paragrafoelenco"/>
         <w:ind w:left="1484"/>
         <w:rPr>
           <w:b/>
@@ -5213,7 +5205,7 @@
     </w:p>
     <w:p>
       <w:pPr>
-        <w:pStyle w:val="ListParagraph"/>
+        <w:pStyle w:val="Paragrafoelenco"/>
         <w:ind w:left="1484"/>
         <w:rPr>
           <w:b/>
@@ -5222,7 +5214,7 @@
     </w:p>
     <w:p>
       <w:pPr>
-        <w:pStyle w:val="ListParagraph"/>
+        <w:pStyle w:val="Paragrafoelenco"/>
         <w:ind w:left="1484"/>
         <w:rPr>
           <w:b/>
@@ -5231,7 +5223,7 @@
     </w:p>
     <w:p>
       <w:pPr>
-        <w:pStyle w:val="ListParagraph"/>
+        <w:pStyle w:val="Paragrafoelenco"/>
         <w:ind w:left="1484"/>
         <w:rPr>
           <w:b/>
@@ -5240,7 +5232,7 @@
     </w:p>
     <w:p>
       <w:pPr>
-        <w:pStyle w:val="ListParagraph"/>
+        <w:pStyle w:val="Paragrafoelenco"/>
         <w:ind w:left="1484"/>
         <w:rPr>
           <w:b/>
@@ -5249,7 +5241,7 @@
     </w:p>
     <w:p>
       <w:pPr>
-        <w:pStyle w:val="ListParagraph"/>
+        <w:pStyle w:val="Paragrafoelenco"/>
         <w:ind w:left="1484"/>
         <w:rPr>
           <w:b/>
@@ -5258,7 +5250,7 @@
     </w:p>
     <w:p>
       <w:pPr>
-        <w:pStyle w:val="ListParagraph"/>
+        <w:pStyle w:val="Paragrafoelenco"/>
         <w:ind w:left="1484"/>
         <w:rPr>
           <w:b/>
@@ -5267,7 +5259,7 @@
     </w:p>
     <w:p>
       <w:pPr>
-        <w:pStyle w:val="ListParagraph"/>
+        <w:pStyle w:val="Paragrafoelenco"/>
         <w:ind w:left="1484"/>
         <w:rPr>
           <w:b/>
@@ -5276,7 +5268,7 @@
     </w:p>
     <w:p>
       <w:pPr>
-        <w:pStyle w:val="ListParagraph"/>
+        <w:pStyle w:val="Paragrafoelenco"/>
         <w:ind w:left="1484"/>
         <w:rPr>
           <w:b/>
@@ -5298,13 +5290,13 @@
     </w:p>
     <w:p>
       <w:pPr>
-        <w:pStyle w:val="ListParagraph"/>
+        <w:pStyle w:val="Paragrafoelenco"/>
         <w:ind w:left="1484"/>
       </w:pPr>
     </w:p>
     <w:p>
       <w:pPr>
-        <w:pStyle w:val="ListParagraph"/>
+        <w:pStyle w:val="Paragrafoelenco"/>
         <w:ind w:left="1484"/>
       </w:pPr>
       <w:r>
@@ -5357,7 +5349,7 @@
     </w:p>
     <w:tbl>
       <w:tblPr>
-        <w:tblStyle w:val="TableGrid"/>
+        <w:tblStyle w:val="Grigliatabella"/>
         <w:tblW w:w="0" w:type="auto"/>
         <w:tblInd w:w="1484" w:type="dxa"/>
         <w:tblLook w:val="04A0" w:firstRow="1" w:lastRow="0" w:firstColumn="1" w:lastColumn="0" w:noHBand="0" w:noVBand="1"/>
@@ -5373,7 +5365,7 @@
           </w:tcPr>
           <w:p>
             <w:pPr>
-              <w:pStyle w:val="ListParagraph"/>
+              <w:pStyle w:val="Paragrafoelenco"/>
               <w:ind w:left="0"/>
               <w:rPr>
                 <w:b/>
@@ -5393,7 +5385,7 @@
           </w:tcPr>
           <w:p>
             <w:pPr>
-              <w:pStyle w:val="ListParagraph"/>
+              <w:pStyle w:val="Paragrafoelenco"/>
               <w:ind w:left="0"/>
             </w:pPr>
             <w:r>
@@ -5409,7 +5401,7 @@
           </w:tcPr>
           <w:p>
             <w:pPr>
-              <w:pStyle w:val="ListParagraph"/>
+              <w:pStyle w:val="Paragrafoelenco"/>
               <w:ind w:left="0"/>
               <w:rPr>
                 <w:b/>
@@ -5429,7 +5421,7 @@
           </w:tcPr>
           <w:p>
             <w:pPr>
-              <w:pStyle w:val="ListParagraph"/>
+              <w:pStyle w:val="Paragrafoelenco"/>
               <w:ind w:left="0"/>
             </w:pPr>
             <w:r>
@@ -5445,7 +5437,7 @@
           </w:tcPr>
           <w:p>
             <w:pPr>
-              <w:pStyle w:val="ListParagraph"/>
+              <w:pStyle w:val="Paragrafoelenco"/>
               <w:ind w:left="0"/>
               <w:rPr>
                 <w:b/>
@@ -5465,7 +5457,7 @@
           </w:tcPr>
           <w:p>
             <w:pPr>
-              <w:pStyle w:val="ListParagraph"/>
+              <w:pStyle w:val="Paragrafoelenco"/>
               <w:ind w:left="0"/>
             </w:pPr>
             <w:r>
@@ -5474,7 +5466,7 @@
           </w:p>
           <w:p>
             <w:pPr>
-              <w:pStyle w:val="ListParagraph"/>
+              <w:pStyle w:val="Paragrafoelenco"/>
               <w:ind w:left="0"/>
             </w:pPr>
             <w:r>
@@ -5483,7 +5475,7 @@
           </w:p>
           <w:p>
             <w:pPr>
-              <w:pStyle w:val="ListParagraph"/>
+              <w:pStyle w:val="Paragrafoelenco"/>
               <w:ind w:left="0"/>
             </w:pPr>
             <w:r>
@@ -5492,7 +5484,7 @@
           </w:p>
           <w:p>
             <w:pPr>
-              <w:pStyle w:val="ListParagraph"/>
+              <w:pStyle w:val="Paragrafoelenco"/>
               <w:ind w:left="0"/>
             </w:pPr>
             <w:r>
@@ -5508,7 +5500,7 @@
           </w:tcPr>
           <w:p>
             <w:pPr>
-              <w:pStyle w:val="ListParagraph"/>
+              <w:pStyle w:val="Paragrafoelenco"/>
               <w:ind w:left="0"/>
               <w:rPr>
                 <w:b/>
@@ -5528,7 +5520,7 @@
           </w:tcPr>
           <w:p>
             <w:pPr>
-              <w:pStyle w:val="ListParagraph"/>
+              <w:pStyle w:val="Paragrafoelenco"/>
               <w:ind w:left="0"/>
             </w:pPr>
             <w:r>
@@ -5544,7 +5536,7 @@
           </w:tcPr>
           <w:p>
             <w:pPr>
-              <w:pStyle w:val="ListParagraph"/>
+              <w:pStyle w:val="Paragrafoelenco"/>
               <w:ind w:left="0"/>
               <w:rPr>
                 <w:b/>
@@ -5564,7 +5556,7 @@
           </w:tcPr>
           <w:p>
             <w:pPr>
-              <w:pStyle w:val="ListParagraph"/>
+              <w:pStyle w:val="Paragrafoelenco"/>
               <w:ind w:left="0"/>
             </w:pPr>
             <w:r>
@@ -5576,13 +5568,13 @@
     </w:tbl>
     <w:p>
       <w:pPr>
-        <w:pStyle w:val="ListParagraph"/>
+        <w:pStyle w:val="Paragrafoelenco"/>
         <w:ind w:left="1484"/>
       </w:pPr>
     </w:p>
     <w:p>
       <w:pPr>
-        <w:pStyle w:val="ListParagraph"/>
+        <w:pStyle w:val="Paragrafoelenco"/>
         <w:ind w:left="1484"/>
         <w:rPr>
           <w:b/>
@@ -5603,7 +5595,7 @@
     </w:p>
     <w:p>
       <w:pPr>
-        <w:pStyle w:val="ListParagraph"/>
+        <w:pStyle w:val="Paragrafoelenco"/>
         <w:ind w:left="1484"/>
       </w:pPr>
       <w:r>
@@ -5656,13 +5648,13 @@
     </w:p>
     <w:p>
       <w:pPr>
-        <w:pStyle w:val="ListParagraph"/>
+        <w:pStyle w:val="Paragrafoelenco"/>
         <w:ind w:left="1484"/>
       </w:pPr>
     </w:p>
     <w:tbl>
       <w:tblPr>
-        <w:tblStyle w:val="TableGrid"/>
+        <w:tblStyle w:val="Grigliatabella"/>
         <w:tblW w:w="0" w:type="auto"/>
         <w:tblInd w:w="1484" w:type="dxa"/>
         <w:tblLook w:val="04A0" w:firstRow="1" w:lastRow="0" w:firstColumn="1" w:lastColumn="0" w:noHBand="0" w:noVBand="1"/>
@@ -5678,7 +5670,7 @@
           </w:tcPr>
           <w:p>
             <w:pPr>
-              <w:pStyle w:val="ListParagraph"/>
+              <w:pStyle w:val="Paragrafoelenco"/>
               <w:ind w:left="0"/>
               <w:rPr>
                 <w:b/>
@@ -5698,7 +5690,7 @@
           </w:tcPr>
           <w:p>
             <w:pPr>
-              <w:pStyle w:val="ListParagraph"/>
+              <w:pStyle w:val="Paragrafoelenco"/>
               <w:ind w:left="0"/>
             </w:pPr>
             <w:r>
@@ -5714,7 +5706,7 @@
           </w:tcPr>
           <w:p>
             <w:pPr>
-              <w:pStyle w:val="ListParagraph"/>
+              <w:pStyle w:val="Paragrafoelenco"/>
               <w:ind w:left="0"/>
               <w:rPr>
                 <w:b/>
@@ -5734,7 +5726,7 @@
           </w:tcPr>
           <w:p>
             <w:pPr>
-              <w:pStyle w:val="ListParagraph"/>
+              <w:pStyle w:val="Paragrafoelenco"/>
               <w:ind w:left="0"/>
             </w:pPr>
             <w:r>
@@ -5750,7 +5742,7 @@
           </w:tcPr>
           <w:p>
             <w:pPr>
-              <w:pStyle w:val="ListParagraph"/>
+              <w:pStyle w:val="Paragrafoelenco"/>
               <w:ind w:left="0"/>
               <w:rPr>
                 <w:b/>
@@ -5770,7 +5762,7 @@
           </w:tcPr>
           <w:p>
             <w:pPr>
-              <w:pStyle w:val="ListParagraph"/>
+              <w:pStyle w:val="Paragrafoelenco"/>
               <w:ind w:left="0"/>
             </w:pPr>
             <w:r>
@@ -5779,7 +5771,7 @@
           </w:p>
           <w:p>
             <w:pPr>
-              <w:pStyle w:val="ListParagraph"/>
+              <w:pStyle w:val="Paragrafoelenco"/>
               <w:ind w:left="0"/>
             </w:pPr>
             <w:r>
@@ -5796,7 +5788,7 @@
           </w:tcPr>
           <w:p>
             <w:pPr>
-              <w:pStyle w:val="ListParagraph"/>
+              <w:pStyle w:val="Paragrafoelenco"/>
               <w:ind w:left="0"/>
               <w:rPr>
                 <w:b/>
@@ -5817,7 +5809,7 @@
           </w:tcPr>
           <w:p>
             <w:pPr>
-              <w:pStyle w:val="ListParagraph"/>
+              <w:pStyle w:val="Paragrafoelenco"/>
               <w:ind w:left="0"/>
             </w:pPr>
             <w:r>
@@ -5833,7 +5825,7 @@
           </w:tcPr>
           <w:p>
             <w:pPr>
-              <w:pStyle w:val="ListParagraph"/>
+              <w:pStyle w:val="Paragrafoelenco"/>
               <w:ind w:left="0"/>
               <w:rPr>
                 <w:b/>
@@ -5853,7 +5845,7 @@
           </w:tcPr>
           <w:p>
             <w:pPr>
-              <w:pStyle w:val="ListParagraph"/>
+              <w:pStyle w:val="Paragrafoelenco"/>
               <w:ind w:left="0"/>
             </w:pPr>
             <w:r>
@@ -5865,7 +5857,7 @@
     </w:tbl>
     <w:p>
       <w:pPr>
-        <w:pStyle w:val="ListParagraph"/>
+        <w:pStyle w:val="Paragrafoelenco"/>
         <w:ind w:left="1484"/>
         <w:rPr>
           <w:color w:val="002060"/>
@@ -5874,7 +5866,7 @@
     </w:p>
     <w:p>
       <w:pPr>
-        <w:pStyle w:val="ListParagraph"/>
+        <w:pStyle w:val="Paragrafoelenco"/>
         <w:ind w:left="1484"/>
         <w:rPr>
           <w:b/>
@@ -5895,7 +5887,7 @@
     </w:p>
     <w:p>
       <w:pPr>
-        <w:pStyle w:val="ListParagraph"/>
+        <w:pStyle w:val="Paragrafoelenco"/>
         <w:ind w:left="1484"/>
         <w:rPr>
           <w:b/>
@@ -5952,7 +5944,7 @@
     </w:p>
     <w:tbl>
       <w:tblPr>
-        <w:tblStyle w:val="TableGrid"/>
+        <w:tblStyle w:val="Grigliatabella"/>
         <w:tblW w:w="0" w:type="auto"/>
         <w:tblInd w:w="1484" w:type="dxa"/>
         <w:tblLook w:val="04A0" w:firstRow="1" w:lastRow="0" w:firstColumn="1" w:lastColumn="0" w:noHBand="0" w:noVBand="1"/>
@@ -5968,7 +5960,7 @@
           </w:tcPr>
           <w:p>
             <w:pPr>
-              <w:pStyle w:val="ListParagraph"/>
+              <w:pStyle w:val="Paragrafoelenco"/>
               <w:ind w:left="0"/>
               <w:rPr>
                 <w:b/>
@@ -5988,7 +5980,7 @@
           </w:tcPr>
           <w:p>
             <w:pPr>
-              <w:pStyle w:val="ListParagraph"/>
+              <w:pStyle w:val="Paragrafoelenco"/>
               <w:ind w:left="0"/>
             </w:pPr>
             <w:r>
@@ -6004,7 +5996,7 @@
           </w:tcPr>
           <w:p>
             <w:pPr>
-              <w:pStyle w:val="ListParagraph"/>
+              <w:pStyle w:val="Paragrafoelenco"/>
               <w:ind w:left="0"/>
               <w:rPr>
                 <w:b/>
@@ -6024,7 +6016,7 @@
           </w:tcPr>
           <w:p>
             <w:pPr>
-              <w:pStyle w:val="ListParagraph"/>
+              <w:pStyle w:val="Paragrafoelenco"/>
               <w:ind w:left="0"/>
             </w:pPr>
             <w:r>
@@ -6040,7 +6032,7 @@
           </w:tcPr>
           <w:p>
             <w:pPr>
-              <w:pStyle w:val="ListParagraph"/>
+              <w:pStyle w:val="Paragrafoelenco"/>
               <w:ind w:left="0"/>
               <w:rPr>
                 <w:b/>
@@ -6060,7 +6052,7 @@
           </w:tcPr>
           <w:p>
             <w:pPr>
-              <w:pStyle w:val="ListParagraph"/>
+              <w:pStyle w:val="Paragrafoelenco"/>
               <w:ind w:left="0"/>
             </w:pPr>
             <w:r>
@@ -6069,7 +6061,7 @@
           </w:p>
           <w:p>
             <w:pPr>
-              <w:pStyle w:val="ListParagraph"/>
+              <w:pStyle w:val="Paragrafoelenco"/>
               <w:ind w:left="0"/>
             </w:pPr>
             <w:r>
@@ -6085,7 +6077,7 @@
           </w:tcPr>
           <w:p>
             <w:pPr>
-              <w:pStyle w:val="ListParagraph"/>
+              <w:pStyle w:val="Paragrafoelenco"/>
               <w:ind w:left="0"/>
               <w:rPr>
                 <w:b/>
@@ -6105,7 +6097,7 @@
           </w:tcPr>
           <w:p>
             <w:pPr>
-              <w:pStyle w:val="ListParagraph"/>
+              <w:pStyle w:val="Paragrafoelenco"/>
               <w:ind w:left="0"/>
             </w:pPr>
             <w:r>
@@ -6121,7 +6113,7 @@
           </w:tcPr>
           <w:p>
             <w:pPr>
-              <w:pStyle w:val="ListParagraph"/>
+              <w:pStyle w:val="Paragrafoelenco"/>
               <w:ind w:left="0"/>
               <w:rPr>
                 <w:b/>
@@ -6141,7 +6133,7 @@
           </w:tcPr>
           <w:p>
             <w:pPr>
-              <w:pStyle w:val="ListParagraph"/>
+              <w:pStyle w:val="Paragrafoelenco"/>
               <w:ind w:left="0"/>
             </w:pPr>
             <w:r>
@@ -6153,7 +6145,7 @@
     </w:tbl>
     <w:p>
       <w:pPr>
-        <w:pStyle w:val="ListParagraph"/>
+        <w:pStyle w:val="Paragrafoelenco"/>
         <w:ind w:left="1484"/>
         <w:rPr>
           <w:b/>
@@ -6168,7 +6160,7 @@
     </w:p>
     <w:p>
       <w:pPr>
-        <w:pStyle w:val="ListParagraph"/>
+        <w:pStyle w:val="Paragrafoelenco"/>
         <w:ind w:left="1484"/>
         <w:rPr>
           <w:b/>
@@ -6225,7 +6217,7 @@
     </w:p>
     <w:tbl>
       <w:tblPr>
-        <w:tblStyle w:val="TableGrid"/>
+        <w:tblStyle w:val="Grigliatabella"/>
         <w:tblW w:w="0" w:type="auto"/>
         <w:tblInd w:w="1484" w:type="dxa"/>
         <w:tblLook w:val="04A0" w:firstRow="1" w:lastRow="0" w:firstColumn="1" w:lastColumn="0" w:noHBand="0" w:noVBand="1"/>
@@ -6241,7 +6233,7 @@
           </w:tcPr>
           <w:p>
             <w:pPr>
-              <w:pStyle w:val="ListParagraph"/>
+              <w:pStyle w:val="Paragrafoelenco"/>
               <w:ind w:left="0"/>
               <w:rPr>
                 <w:b/>
@@ -6261,7 +6253,7 @@
           </w:tcPr>
           <w:p>
             <w:pPr>
-              <w:pStyle w:val="ListParagraph"/>
+              <w:pStyle w:val="Paragrafoelenco"/>
               <w:ind w:left="0"/>
             </w:pPr>
             <w:r>
@@ -6277,7 +6269,7 @@
           </w:tcPr>
           <w:p>
             <w:pPr>
-              <w:pStyle w:val="ListParagraph"/>
+              <w:pStyle w:val="Paragrafoelenco"/>
               <w:ind w:left="0"/>
               <w:rPr>
                 <w:b/>
@@ -6297,7 +6289,7 @@
           </w:tcPr>
           <w:p>
             <w:pPr>
-              <w:pStyle w:val="ListParagraph"/>
+              <w:pStyle w:val="Paragrafoelenco"/>
               <w:ind w:left="0"/>
             </w:pPr>
             <w:r>
@@ -6313,7 +6305,7 @@
           </w:tcPr>
           <w:p>
             <w:pPr>
-              <w:pStyle w:val="ListParagraph"/>
+              <w:pStyle w:val="Paragrafoelenco"/>
               <w:ind w:left="0"/>
               <w:rPr>
                 <w:b/>
@@ -6333,7 +6325,7 @@
           </w:tcPr>
           <w:p>
             <w:pPr>
-              <w:pStyle w:val="ListParagraph"/>
+              <w:pStyle w:val="Paragrafoelenco"/>
               <w:ind w:left="0"/>
             </w:pPr>
             <w:r>
@@ -6342,7 +6334,7 @@
           </w:p>
           <w:p>
             <w:pPr>
-              <w:pStyle w:val="ListParagraph"/>
+              <w:pStyle w:val="Paragrafoelenco"/>
               <w:ind w:left="0"/>
             </w:pPr>
             <w:r>
@@ -6351,7 +6343,7 @@
           </w:p>
           <w:p>
             <w:pPr>
-              <w:pStyle w:val="ListParagraph"/>
+              <w:pStyle w:val="Paragrafoelenco"/>
               <w:ind w:left="0"/>
             </w:pPr>
             <w:r>
@@ -6360,7 +6352,7 @@
           </w:p>
           <w:p>
             <w:pPr>
-              <w:pStyle w:val="ListParagraph"/>
+              <w:pStyle w:val="Paragrafoelenco"/>
               <w:ind w:left="0"/>
             </w:pPr>
             <w:r>
@@ -6376,7 +6368,7 @@
           </w:tcPr>
           <w:p>
             <w:pPr>
-              <w:pStyle w:val="ListParagraph"/>
+              <w:pStyle w:val="Paragrafoelenco"/>
               <w:ind w:left="0"/>
               <w:rPr>
                 <w:b/>
@@ -6396,7 +6388,7 @@
           </w:tcPr>
           <w:p>
             <w:pPr>
-              <w:pStyle w:val="ListParagraph"/>
+              <w:pStyle w:val="Paragrafoelenco"/>
               <w:ind w:left="0"/>
             </w:pPr>
             <w:r>
@@ -6412,7 +6404,7 @@
           </w:tcPr>
           <w:p>
             <w:pPr>
-              <w:pStyle w:val="ListParagraph"/>
+              <w:pStyle w:val="Paragrafoelenco"/>
               <w:ind w:left="0"/>
               <w:rPr>
                 <w:b/>
@@ -6432,7 +6424,7 @@
           </w:tcPr>
           <w:p>
             <w:pPr>
-              <w:pStyle w:val="ListParagraph"/>
+              <w:pStyle w:val="Paragrafoelenco"/>
               <w:ind w:left="0"/>
             </w:pPr>
             <w:r>
@@ -6444,7 +6436,7 @@
     </w:tbl>
     <w:p>
       <w:pPr>
-        <w:pStyle w:val="ListParagraph"/>
+        <w:pStyle w:val="Paragrafoelenco"/>
         <w:ind w:left="1484"/>
         <w:rPr>
           <w:b/>
@@ -6453,7 +6445,7 @@
     </w:p>
     <w:p>
       <w:pPr>
-        <w:pStyle w:val="ListParagraph"/>
+        <w:pStyle w:val="Paragrafoelenco"/>
         <w:ind w:left="1484"/>
         <w:rPr>
           <w:b/>
@@ -6474,7 +6466,7 @@
     </w:p>
     <w:p>
       <w:pPr>
-        <w:pStyle w:val="ListParagraph"/>
+        <w:pStyle w:val="Paragrafoelenco"/>
         <w:ind w:left="1484"/>
         <w:rPr>
           <w:b/>
@@ -6532,7 +6524,7 @@
     </w:p>
     <w:tbl>
       <w:tblPr>
-        <w:tblStyle w:val="TableGrid"/>
+        <w:tblStyle w:val="Grigliatabella"/>
         <w:tblW w:w="0" w:type="auto"/>
         <w:tblInd w:w="1484" w:type="dxa"/>
         <w:tblLook w:val="04A0" w:firstRow="1" w:lastRow="0" w:firstColumn="1" w:lastColumn="0" w:noHBand="0" w:noVBand="1"/>
@@ -6548,7 +6540,7 @@
           </w:tcPr>
           <w:p>
             <w:pPr>
-              <w:pStyle w:val="ListParagraph"/>
+              <w:pStyle w:val="Paragrafoelenco"/>
               <w:ind w:left="0"/>
               <w:rPr>
                 <w:b/>
@@ -6568,7 +6560,7 @@
           </w:tcPr>
           <w:p>
             <w:pPr>
-              <w:pStyle w:val="ListParagraph"/>
+              <w:pStyle w:val="Paragrafoelenco"/>
               <w:ind w:left="0"/>
             </w:pPr>
             <w:r>
@@ -6584,7 +6576,7 @@
           </w:tcPr>
           <w:p>
             <w:pPr>
-              <w:pStyle w:val="ListParagraph"/>
+              <w:pStyle w:val="Paragrafoelenco"/>
               <w:ind w:left="0"/>
               <w:rPr>
                 <w:b/>
@@ -6604,7 +6596,7 @@
           </w:tcPr>
           <w:p>
             <w:pPr>
-              <w:pStyle w:val="ListParagraph"/>
+              <w:pStyle w:val="Paragrafoelenco"/>
               <w:ind w:left="0"/>
             </w:pPr>
             <w:r>
@@ -6620,7 +6612,7 @@
           </w:tcPr>
           <w:p>
             <w:pPr>
-              <w:pStyle w:val="ListParagraph"/>
+              <w:pStyle w:val="Paragrafoelenco"/>
               <w:ind w:left="0"/>
               <w:rPr>
                 <w:b/>
@@ -6640,7 +6632,7 @@
           </w:tcPr>
           <w:p>
             <w:pPr>
-              <w:pStyle w:val="ListParagraph"/>
+              <w:pStyle w:val="Paragrafoelenco"/>
               <w:ind w:left="0"/>
             </w:pPr>
             <w:r>
@@ -6649,7 +6641,7 @@
           </w:p>
           <w:p>
             <w:pPr>
-              <w:pStyle w:val="ListParagraph"/>
+              <w:pStyle w:val="Paragrafoelenco"/>
               <w:ind w:left="0"/>
             </w:pPr>
             <w:r>
@@ -6658,7 +6650,7 @@
           </w:p>
           <w:p>
             <w:pPr>
-              <w:pStyle w:val="ListParagraph"/>
+              <w:pStyle w:val="Paragrafoelenco"/>
               <w:ind w:left="0"/>
             </w:pPr>
             <w:r>
@@ -6667,7 +6659,7 @@
           </w:p>
           <w:p>
             <w:pPr>
-              <w:pStyle w:val="ListParagraph"/>
+              <w:pStyle w:val="Paragrafoelenco"/>
               <w:ind w:left="0"/>
             </w:pPr>
             <w:r>
@@ -6683,7 +6675,7 @@
           </w:tcPr>
           <w:p>
             <w:pPr>
-              <w:pStyle w:val="ListParagraph"/>
+              <w:pStyle w:val="Paragrafoelenco"/>
               <w:ind w:left="0"/>
               <w:rPr>
                 <w:b/>
@@ -6703,7 +6695,7 @@
           </w:tcPr>
           <w:p>
             <w:pPr>
-              <w:pStyle w:val="ListParagraph"/>
+              <w:pStyle w:val="Paragrafoelenco"/>
               <w:ind w:left="0"/>
             </w:pPr>
             <w:r>
@@ -6719,7 +6711,7 @@
           </w:tcPr>
           <w:p>
             <w:pPr>
-              <w:pStyle w:val="ListParagraph"/>
+              <w:pStyle w:val="Paragrafoelenco"/>
               <w:ind w:left="0"/>
               <w:rPr>
                 <w:b/>
@@ -6739,7 +6731,7 @@
           </w:tcPr>
           <w:p>
             <w:pPr>
-              <w:pStyle w:val="ListParagraph"/>
+              <w:pStyle w:val="Paragrafoelenco"/>
               <w:ind w:left="0"/>
             </w:pPr>
             <w:r>
@@ -6751,7 +6743,7 @@
     </w:tbl>
     <w:p>
       <w:pPr>
-        <w:pStyle w:val="ListParagraph"/>
+        <w:pStyle w:val="Paragrafoelenco"/>
         <w:ind w:left="1484"/>
         <w:rPr>
           <w:b/>
@@ -6780,7 +6772,7 @@
     </w:p>
     <w:p>
       <w:pPr>
-        <w:pStyle w:val="ListParagraph"/>
+        <w:pStyle w:val="Paragrafoelenco"/>
         <w:ind w:left="1484"/>
         <w:rPr>
           <w:b/>
@@ -6789,7 +6781,7 @@
     </w:p>
     <w:p>
       <w:pPr>
-        <w:pStyle w:val="ListParagraph"/>
+        <w:pStyle w:val="Paragrafoelenco"/>
         <w:ind w:left="1484"/>
         <w:rPr>
           <w:b/>
@@ -6798,7 +6790,7 @@
     </w:p>
     <w:p>
       <w:pPr>
-        <w:pStyle w:val="ListParagraph"/>
+        <w:pStyle w:val="Paragrafoelenco"/>
         <w:ind w:left="1484"/>
         <w:rPr>
           <w:b/>
@@ -6867,7 +6859,7 @@
     </w:p>
     <w:tbl>
       <w:tblPr>
-        <w:tblStyle w:val="TableGrid"/>
+        <w:tblStyle w:val="Grigliatabella"/>
         <w:tblW w:w="9628" w:type="dxa"/>
         <w:tblInd w:w="906" w:type="dxa"/>
         <w:tblLook w:val="04A0" w:firstRow="1" w:lastRow="0" w:firstColumn="1" w:lastColumn="0" w:noHBand="0" w:noVBand="1"/>
@@ -6887,7 +6879,7 @@
                 <w:b/>
               </w:rPr>
             </w:pPr>
-            <w:bookmarkStart w:id="14" w:name="_Toc464816251"/>
+            <w:bookmarkStart w:id="12" w:name="_Toc464816251"/>
             <w:r>
               <w:rPr>
                 <w:b/>
@@ -7065,7 +7057,7 @@
     </w:p>
     <w:tbl>
       <w:tblPr>
-        <w:tblStyle w:val="TableGrid"/>
+        <w:tblStyle w:val="Grigliatabella"/>
         <w:tblW w:w="9628" w:type="dxa"/>
         <w:tblInd w:w="876" w:type="dxa"/>
         <w:tblLook w:val="04A0" w:firstRow="1" w:lastRow="0" w:firstColumn="1" w:lastColumn="0" w:noHBand="0" w:noVBand="1"/>
@@ -7366,7 +7358,7 @@
     </w:p>
     <w:tbl>
       <w:tblPr>
-        <w:tblStyle w:val="TableGrid"/>
+        <w:tblStyle w:val="Grigliatabella"/>
         <w:tblW w:w="9628" w:type="dxa"/>
         <w:tblInd w:w="861" w:type="dxa"/>
         <w:tblLook w:val="04A0" w:firstRow="1" w:lastRow="0" w:firstColumn="1" w:lastColumn="0" w:noHBand="0" w:noVBand="1"/>
@@ -7562,7 +7554,7 @@
     </w:p>
     <w:tbl>
       <w:tblPr>
-        <w:tblStyle w:val="TableGrid"/>
+        <w:tblStyle w:val="Grigliatabella"/>
         <w:tblpPr w:leftFromText="141" w:rightFromText="141" w:vertAnchor="text" w:horzAnchor="page" w:tblpX="1816" w:tblpY="123"/>
         <w:tblW w:w="0" w:type="auto"/>
         <w:tblLook w:val="04A0" w:firstRow="1" w:lastRow="0" w:firstColumn="1" w:lastColumn="0" w:noHBand="0" w:noVBand="1"/>
@@ -7893,7 +7885,7 @@
     </w:p>
     <w:tbl>
       <w:tblPr>
-        <w:tblStyle w:val="TableGrid"/>
+        <w:tblStyle w:val="Grigliatabella"/>
         <w:tblW w:w="9628" w:type="dxa"/>
         <w:tblInd w:w="711" w:type="dxa"/>
         <w:tblLook w:val="04A0" w:firstRow="1" w:lastRow="0" w:firstColumn="1" w:lastColumn="0" w:noHBand="0" w:noVBand="1"/>
@@ -8079,7 +8071,7 @@
     </w:p>
     <w:tbl>
       <w:tblPr>
-        <w:tblStyle w:val="TableGrid"/>
+        <w:tblStyle w:val="Grigliatabella"/>
         <w:tblW w:w="9628" w:type="dxa"/>
         <w:tblInd w:w="666" w:type="dxa"/>
         <w:tblLook w:val="04A0" w:firstRow="1" w:lastRow="0" w:firstColumn="1" w:lastColumn="0" w:noHBand="0" w:noVBand="1"/>
@@ -8343,7 +8335,7 @@
     </w:p>
     <w:tbl>
       <w:tblPr>
-        <w:tblStyle w:val="TableGrid"/>
+        <w:tblStyle w:val="Grigliatabella"/>
         <w:tblpPr w:leftFromText="141" w:rightFromText="141" w:vertAnchor="text" w:horzAnchor="page" w:tblpX="1546" w:tblpY="251"/>
         <w:tblW w:w="9628" w:type="dxa"/>
         <w:tblLook w:val="04A0" w:firstRow="1" w:lastRow="0" w:firstColumn="1" w:lastColumn="0" w:noHBand="0" w:noVBand="1"/>
@@ -8542,7 +8534,7 @@
     </w:p>
     <w:tbl>
       <w:tblPr>
-        <w:tblStyle w:val="TableGrid"/>
+        <w:tblStyle w:val="Grigliatabella"/>
         <w:tblW w:w="9628" w:type="dxa"/>
         <w:tblInd w:w="606" w:type="dxa"/>
         <w:tblLook w:val="04A0" w:firstRow="1" w:lastRow="0" w:firstColumn="1" w:lastColumn="0" w:noHBand="0" w:noVBand="1"/>
@@ -8814,7 +8806,7 @@
     </w:p>
     <w:tbl>
       <w:tblPr>
-        <w:tblStyle w:val="TableGrid"/>
+        <w:tblStyle w:val="Grigliatabella"/>
         <w:tblW w:w="9628" w:type="dxa"/>
         <w:tblInd w:w="651" w:type="dxa"/>
         <w:tblLook w:val="04A0" w:firstRow="1" w:lastRow="0" w:firstColumn="1" w:lastColumn="0" w:noHBand="0" w:noVBand="1"/>
@@ -9098,7 +9090,7 @@
     </w:p>
     <w:tbl>
       <w:tblPr>
-        <w:tblStyle w:val="TableGrid"/>
+        <w:tblStyle w:val="Grigliatabella"/>
         <w:tblW w:w="9676" w:type="dxa"/>
         <w:tblInd w:w="621" w:type="dxa"/>
         <w:tblLook w:val="04A0" w:firstRow="1" w:lastRow="0" w:firstColumn="1" w:lastColumn="0" w:noHBand="0" w:noVBand="1"/>
@@ -9294,7 +9286,7 @@
     </w:p>
     <w:tbl>
       <w:tblPr>
-        <w:tblStyle w:val="TableGrid"/>
+        <w:tblStyle w:val="Grigliatabella"/>
         <w:tblW w:w="9676" w:type="dxa"/>
         <w:tblInd w:w="621" w:type="dxa"/>
         <w:tblLook w:val="04A0" w:firstRow="1" w:lastRow="0" w:firstColumn="1" w:lastColumn="0" w:noHBand="0" w:noVBand="1"/>
@@ -9559,7 +9551,7 @@
     </w:p>
     <w:tbl>
       <w:tblPr>
-        <w:tblStyle w:val="TableGrid"/>
+        <w:tblStyle w:val="Grigliatabella"/>
         <w:tblW w:w="9628" w:type="dxa"/>
         <w:tblInd w:w="651" w:type="dxa"/>
         <w:tblLook w:val="04A0" w:firstRow="1" w:lastRow="0" w:firstColumn="1" w:lastColumn="0" w:noHBand="0" w:noVBand="1"/>
@@ -9798,7 +9790,7 @@
     </w:p>
     <w:tbl>
       <w:tblPr>
-        <w:tblStyle w:val="TableGrid"/>
+        <w:tblStyle w:val="Grigliatabella"/>
         <w:tblpPr w:leftFromText="141" w:rightFromText="141" w:vertAnchor="text" w:horzAnchor="page" w:tblpX="1651" w:tblpY="4231"/>
         <w:tblW w:w="9628" w:type="dxa"/>
         <w:tblLook w:val="04A0" w:firstRow="1" w:lastRow="0" w:firstColumn="1" w:lastColumn="0" w:noHBand="0" w:noVBand="1"/>
@@ -10086,7 +10078,7 @@
     </w:p>
     <w:tbl>
       <w:tblPr>
-        <w:tblStyle w:val="TableGrid"/>
+        <w:tblStyle w:val="Grigliatabella"/>
         <w:tblpPr w:leftFromText="141" w:rightFromText="141" w:vertAnchor="text" w:horzAnchor="page" w:tblpX="1651" w:tblpY="346"/>
         <w:tblW w:w="0" w:type="auto"/>
         <w:tblLook w:val="04A0" w:firstRow="1" w:lastRow="0" w:firstColumn="1" w:lastColumn="0" w:noHBand="0" w:noVBand="1"/>
@@ -10373,7 +10365,7 @@
     </w:p>
     <w:tbl>
       <w:tblPr>
-        <w:tblStyle w:val="TableGrid"/>
+        <w:tblStyle w:val="Grigliatabella"/>
         <w:tblpPr w:leftFromText="141" w:rightFromText="141" w:vertAnchor="text" w:horzAnchor="page" w:tblpX="1681" w:tblpY="-158"/>
         <w:tblW w:w="0" w:type="auto"/>
         <w:tblLook w:val="04A0" w:firstRow="1" w:lastRow="0" w:firstColumn="1" w:lastColumn="0" w:noHBand="0" w:noVBand="1"/>
@@ -10635,7 +10627,7 @@
     </w:p>
     <w:tbl>
       <w:tblPr>
-        <w:tblStyle w:val="TableGrid"/>
+        <w:tblStyle w:val="Grigliatabella"/>
         <w:tblpPr w:leftFromText="141" w:rightFromText="141" w:vertAnchor="page" w:horzAnchor="page" w:tblpX="1681" w:tblpY="4816"/>
         <w:tblW w:w="9628" w:type="dxa"/>
         <w:tblLook w:val="04A0" w:firstRow="1" w:lastRow="0" w:firstColumn="1" w:lastColumn="0" w:noHBand="0" w:noVBand="1"/>
@@ -10938,7 +10930,7 @@
     </w:p>
     <w:tbl>
       <w:tblPr>
-        <w:tblStyle w:val="TableGrid"/>
+        <w:tblStyle w:val="Grigliatabella"/>
         <w:tblW w:w="9628" w:type="dxa"/>
         <w:tblInd w:w="621" w:type="dxa"/>
         <w:tblLook w:val="04A0" w:firstRow="1" w:lastRow="0" w:firstColumn="1" w:lastColumn="0" w:noHBand="0" w:noVBand="1"/>
@@ -11406,7 +11398,7 @@
     </w:p>
     <w:p>
       <w:pPr>
-        <w:pStyle w:val="ListParagraph"/>
+        <w:pStyle w:val="Paragrafoelenco"/>
         <w:numPr>
           <w:ilvl w:val="0"/>
           <w:numId w:val="23"/>
@@ -11422,7 +11414,7 @@
         </w:rPr>
         <w:t>GLOSSARY</w:t>
       </w:r>
-      <w:bookmarkEnd w:id="14"/>
+      <w:bookmarkEnd w:id="12"/>
       <w:r>
         <w:rPr>
           <w:color w:val="002060"/>
@@ -11457,7 +11449,7 @@
     </w:p>
     <w:p>
       <w:pPr>
-        <w:pStyle w:val="ListParagraph"/>
+        <w:pStyle w:val="Paragrafoelenco"/>
         <w:ind w:left="495"/>
         <w:rPr>
           <w:color w:val="000000" w:themeColor="text1"/>
@@ -11479,7 +11471,7 @@
     </w:p>
     <w:p>
       <w:pPr>
-        <w:pStyle w:val="ListParagraph"/>
+        <w:pStyle w:val="Paragrafoelenco"/>
         <w:ind w:left="495"/>
         <w:rPr>
           <w:color w:val="000000" w:themeColor="text1"/>
@@ -11513,7 +11505,7 @@
     </w:p>
     <w:p>
       <w:pPr>
-        <w:pStyle w:val="ListParagraph"/>
+        <w:pStyle w:val="Paragrafoelenco"/>
         <w:ind w:left="495"/>
         <w:rPr>
           <w:color w:val="000000" w:themeColor="text1"/>
@@ -11535,7 +11527,7 @@
     </w:p>
     <w:p>
       <w:pPr>
-        <w:pStyle w:val="ListParagraph"/>
+        <w:pStyle w:val="Paragrafoelenco"/>
         <w:ind w:left="495"/>
         <w:rPr>
           <w:color w:val="000000" w:themeColor="text1"/>
@@ -11557,7 +11549,7 @@
     </w:p>
     <w:p>
       <w:pPr>
-        <w:pStyle w:val="ListParagraph"/>
+        <w:pStyle w:val="Paragrafoelenco"/>
         <w:ind w:left="495"/>
         <w:rPr>
           <w:color w:val="000000" w:themeColor="text1"/>
@@ -11591,7 +11583,7 @@
     </w:p>
     <w:p>
       <w:pPr>
-        <w:pStyle w:val="ListParagraph"/>
+        <w:pStyle w:val="Paragrafoelenco"/>
         <w:ind w:left="495"/>
         <w:rPr>
           <w:color w:val="000000" w:themeColor="text1"/>
@@ -11619,7 +11611,7 @@
     </w:p>
     <w:p>
       <w:pPr>
-        <w:pStyle w:val="ListParagraph"/>
+        <w:pStyle w:val="Paragrafoelenco"/>
         <w:ind w:left="495"/>
         <w:rPr>
           <w:color w:val="000000" w:themeColor="text1"/>
@@ -11653,7 +11645,7 @@
     </w:p>
     <w:p>
       <w:pPr>
-        <w:pStyle w:val="ListParagraph"/>
+        <w:pStyle w:val="Paragrafoelenco"/>
         <w:ind w:left="495"/>
         <w:rPr>
           <w:color w:val="000000" w:themeColor="text1"/>
@@ -11681,7 +11673,7 @@
     </w:p>
     <w:p>
       <w:pPr>
-        <w:pStyle w:val="ListParagraph"/>
+        <w:pStyle w:val="Paragrafoelenco"/>
         <w:ind w:left="495"/>
         <w:rPr>
           <w:color w:val="000000" w:themeColor="text1"/>
@@ -11703,7 +11695,7 @@
     </w:p>
     <w:p>
       <w:pPr>
-        <w:pStyle w:val="ListParagraph"/>
+        <w:pStyle w:val="Paragrafoelenco"/>
         <w:ind w:left="495"/>
         <w:rPr>
           <w:color w:val="000000" w:themeColor="text1"/>
@@ -11725,7 +11717,7 @@
     </w:p>
     <w:p>
       <w:pPr>
-        <w:pStyle w:val="ListParagraph"/>
+        <w:pStyle w:val="Paragrafoelenco"/>
         <w:ind w:left="495"/>
         <w:rPr>
           <w:color w:val="000000" w:themeColor="text1"/>
@@ -11747,7 +11739,7 @@
     </w:p>
     <w:p>
       <w:pPr>
-        <w:pStyle w:val="ListParagraph"/>
+        <w:pStyle w:val="Paragrafoelenco"/>
         <w:ind w:left="495"/>
         <w:rPr>
           <w:color w:val="000000" w:themeColor="text1"/>
@@ -11769,7 +11761,7 @@
     </w:p>
     <w:p>
       <w:pPr>
-        <w:pStyle w:val="ListParagraph"/>
+        <w:pStyle w:val="Paragrafoelenco"/>
         <w:ind w:left="495"/>
         <w:rPr>
           <w:color w:val="000000" w:themeColor="text1"/>
@@ -11803,14 +11795,14 @@
     </w:p>
     <w:p>
       <w:pPr>
-        <w:pStyle w:val="ListParagraph"/>
+        <w:pStyle w:val="Paragrafoelenco"/>
         <w:ind w:left="1484"/>
         <w:outlineLvl w:val="2"/>
       </w:pPr>
     </w:p>
     <w:p>
       <w:pPr>
-        <w:pStyle w:val="ListParagraph"/>
+        <w:pStyle w:val="Paragrafoelenco"/>
         <w:numPr>
           <w:ilvl w:val="0"/>
           <w:numId w:val="23"/>
@@ -11821,14 +11813,14 @@
           <w:color w:val="002060"/>
         </w:rPr>
       </w:pPr>
-      <w:bookmarkStart w:id="15" w:name="_Toc464816252"/>
+      <w:bookmarkStart w:id="13" w:name="_Toc464816252"/>
       <w:r>
         <w:rPr>
           <w:color w:val="002060"/>
         </w:rPr>
         <w:t>TEAM</w:t>
       </w:r>
-      <w:bookmarkEnd w:id="15"/>
+      <w:bookmarkEnd w:id="13"/>
     </w:p>
     <w:tbl>
       <w:tblPr>
@@ -12151,13 +12143,13 @@
     </w:tbl>
     <w:p>
       <w:pPr>
-        <w:pStyle w:val="ListParagraph"/>
+        <w:pStyle w:val="Paragrafoelenco"/>
         <w:ind w:left="360"/>
       </w:pPr>
     </w:p>
     <w:p>
       <w:pPr>
-        <w:pStyle w:val="ListParagraph"/>
+        <w:pStyle w:val="Paragrafoelenco"/>
         <w:ind w:left="360"/>
       </w:pPr>
       <w:r>
@@ -12166,55 +12158,55 @@
     </w:p>
     <w:p>
       <w:pPr>
-        <w:pStyle w:val="ListParagraph"/>
+        <w:pStyle w:val="Paragrafoelenco"/>
         <w:ind w:left="360"/>
       </w:pPr>
     </w:p>
     <w:p>
       <w:pPr>
-        <w:pStyle w:val="ListParagraph"/>
+        <w:pStyle w:val="Paragrafoelenco"/>
         <w:ind w:left="360"/>
       </w:pPr>
     </w:p>
     <w:p>
       <w:pPr>
-        <w:pStyle w:val="ListParagraph"/>
+        <w:pStyle w:val="Paragrafoelenco"/>
         <w:ind w:left="360"/>
       </w:pPr>
     </w:p>
     <w:p>
       <w:pPr>
-        <w:pStyle w:val="ListParagraph"/>
+        <w:pStyle w:val="Paragrafoelenco"/>
         <w:ind w:left="360"/>
       </w:pPr>
     </w:p>
     <w:p>
       <w:pPr>
-        <w:pStyle w:val="ListParagraph"/>
+        <w:pStyle w:val="Paragrafoelenco"/>
         <w:ind w:left="360"/>
       </w:pPr>
     </w:p>
     <w:p>
       <w:pPr>
-        <w:pStyle w:val="ListParagraph"/>
+        <w:pStyle w:val="Paragrafoelenco"/>
         <w:ind w:left="360"/>
       </w:pPr>
     </w:p>
     <w:p>
       <w:pPr>
-        <w:pStyle w:val="ListParagraph"/>
+        <w:pStyle w:val="Paragrafoelenco"/>
         <w:ind w:left="360"/>
       </w:pPr>
     </w:p>
     <w:p>
       <w:pPr>
-        <w:pStyle w:val="ListParagraph"/>
+        <w:pStyle w:val="Paragrafoelenco"/>
         <w:ind w:left="360"/>
       </w:pPr>
     </w:p>
     <w:p>
       <w:pPr>
-        <w:pStyle w:val="ListParagraph"/>
+        <w:pStyle w:val="Paragrafoelenco"/>
         <w:numPr>
           <w:ilvl w:val="0"/>
           <w:numId w:val="23"/>
@@ -12224,14 +12216,14 @@
           <w:color w:val="002060"/>
         </w:rPr>
       </w:pPr>
-      <w:bookmarkStart w:id="16" w:name="_Toc464816253"/>
+      <w:bookmarkStart w:id="14" w:name="_Toc464816253"/>
       <w:r>
         <w:rPr>
           <w:color w:val="002060"/>
         </w:rPr>
         <w:t>STORIA DELLE VERSIONI</w:t>
       </w:r>
-      <w:bookmarkEnd w:id="16"/>
+      <w:bookmarkEnd w:id="14"/>
     </w:p>
     <w:tbl>
       <w:tblPr>
@@ -12962,7 +12954,27 @@
                 <w:sz w:val="24"/>
                 <w:szCs w:val="24"/>
               </w:rPr>
-              <w:t>Agiunta dei casi d’uso “registrazione fallita” e “modifica dei dati errata”.</w:t>
+              <w:t>A</w:t>
+            </w:r>
+            <w:r>
+              <w:rPr>
+                <w:rFonts w:eastAsia="Lucida Sans Unicode" w:cstheme="minorHAnsi"/>
+                <w:kern w:val="1"/>
+                <w:sz w:val="24"/>
+                <w:szCs w:val="24"/>
+              </w:rPr>
+              <w:t>g</w:t>
+            </w:r>
+            <w:bookmarkStart w:id="15" w:name="_GoBack"/>
+            <w:bookmarkEnd w:id="15"/>
+            <w:r>
+              <w:rPr>
+                <w:rFonts w:eastAsia="Lucida Sans Unicode" w:cstheme="minorHAnsi"/>
+                <w:kern w:val="1"/>
+                <w:sz w:val="24"/>
+                <w:szCs w:val="24"/>
+              </w:rPr>
+              <w:t>giunta dei casi d’uso “registrazione fallita” e “modifica dei dati errata”.</w:t>
             </w:r>
           </w:p>
         </w:tc>
@@ -13244,7 +13256,71 @@
                 <w:sz w:val="24"/>
                 <w:szCs w:val="24"/>
               </w:rPr>
-              <w:t>Aggiunta di 3 casi d’uso</w:t>
+              <w:t xml:space="preserve">Aggiunta di </w:t>
+            </w:r>
+            <w:r>
+              <w:rPr>
+                <w:rFonts w:eastAsia="Lucida Sans Unicode" w:cstheme="minorHAnsi"/>
+                <w:kern w:val="1"/>
+                <w:sz w:val="24"/>
+                <w:szCs w:val="24"/>
+              </w:rPr>
+              <w:t>6</w:t>
+            </w:r>
+            <w:r>
+              <w:rPr>
+                <w:rFonts w:eastAsia="Lucida Sans Unicode" w:cstheme="minorHAnsi"/>
+                <w:kern w:val="1"/>
+                <w:sz w:val="24"/>
+                <w:szCs w:val="24"/>
+              </w:rPr>
+              <w:t xml:space="preserve"> casi d’uso</w:t>
+            </w:r>
+          </w:p>
+          <w:p>
+            <w:pPr>
+              <w:widowControl w:val="0"/>
+              <w:suppressLineNumbers/>
+              <w:suppressAutoHyphens/>
+              <w:spacing w:after="0" w:line="240" w:lineRule="auto"/>
+              <w:rPr>
+                <w:rFonts w:eastAsia="Lucida Sans Unicode" w:cstheme="minorHAnsi"/>
+                <w:kern w:val="1"/>
+                <w:sz w:val="24"/>
+                <w:szCs w:val="24"/>
+              </w:rPr>
+            </w:pPr>
+            <w:r>
+              <w:rPr>
+                <w:rFonts w:eastAsia="Lucida Sans Unicode" w:cstheme="minorHAnsi"/>
+                <w:kern w:val="1"/>
+                <w:sz w:val="24"/>
+                <w:szCs w:val="24"/>
+              </w:rPr>
+              <w:t xml:space="preserve">Fatto merge dei tre lavori </w:t>
+            </w:r>
+          </w:p>
+          <w:p>
+            <w:pPr>
+              <w:widowControl w:val="0"/>
+              <w:suppressLineNumbers/>
+              <w:suppressAutoHyphens/>
+              <w:spacing w:after="0" w:line="240" w:lineRule="auto"/>
+              <w:rPr>
+                <w:rFonts w:eastAsia="Lucida Sans Unicode" w:cstheme="minorHAnsi"/>
+                <w:kern w:val="1"/>
+                <w:sz w:val="24"/>
+                <w:szCs w:val="24"/>
+              </w:rPr>
+            </w:pPr>
+            <w:r>
+              <w:rPr>
+                <w:rFonts w:eastAsia="Lucida Sans Unicode" w:cstheme="minorHAnsi"/>
+                <w:kern w:val="1"/>
+                <w:sz w:val="24"/>
+                <w:szCs w:val="24"/>
+              </w:rPr>
+              <w:t>E migliorata impaginazione</w:t>
             </w:r>
           </w:p>
         </w:tc>
@@ -13385,7 +13461,16 @@
                 <w:sz w:val="24"/>
                 <w:szCs w:val="24"/>
               </w:rPr>
-              <w:t>Aggiunta dei casi d’uso “login dell’amministratore” e “logout dell’amministratore”, e correzione dell’impaginazione del documento.</w:t>
+              <w:t xml:space="preserve">Aggiunta dei casi d’uso “login dell’amministratore” </w:t>
+            </w:r>
+            <w:r>
+              <w:rPr>
+                <w:rFonts w:eastAsia="Lucida Sans Unicode" w:cstheme="minorHAnsi"/>
+                <w:kern w:val="1"/>
+                <w:sz w:val="24"/>
+                <w:szCs w:val="24"/>
+              </w:rPr>
+              <w:t>e “logout dell’amministratore”</w:t>
             </w:r>
           </w:p>
         </w:tc>
@@ -13458,7 +13543,7 @@
 </file>
 
 <file path=word/endnotes.xml><?xml version="1.0" encoding="utf-8"?>
-<w:endnotes xmlns:wpc="http://schemas.microsoft.com/office/word/2010/wordprocessingCanvas" xmlns:mc="http://schemas.openxmlformats.org/markup-compatibility/2006" xmlns:o="urn:schemas-microsoft-com:office:office" xmlns:r="http://schemas.openxmlformats.org/officeDocument/2006/relationships" xmlns:m="http://schemas.openxmlformats.org/officeDocument/2006/math" xmlns:v="urn:schemas-microsoft-com:vml" xmlns:wp14="http://schemas.microsoft.com/office/word/2010/wordprocessingDrawing" xmlns:wp="http://schemas.openxmlformats.org/drawingml/2006/wordprocessingDrawing" xmlns:w10="urn:schemas-microsoft-com:office:word" xmlns:w="http://schemas.openxmlformats.org/wordprocessingml/2006/main" xmlns:w14="http://schemas.microsoft.com/office/word/2010/wordml" xmlns:w15="http://schemas.microsoft.com/office/word/2012/wordml" xmlns:wpg="http://schemas.microsoft.com/office/word/2010/wordprocessingGroup" xmlns:wpi="http://schemas.microsoft.com/office/word/2010/wordprocessingInk" xmlns:wne="http://schemas.microsoft.com/office/word/2006/wordml" xmlns:wps="http://schemas.microsoft.com/office/word/2010/wordprocessingShape" mc:Ignorable="w14 w15 wp14">
+<w:endnotes xmlns:wpc="http://schemas.microsoft.com/office/word/2010/wordprocessingCanvas" xmlns:cx="http://schemas.microsoft.com/office/drawing/2014/chartex" xmlns:cx1="http://schemas.microsoft.com/office/drawing/2015/9/8/chartex" xmlns:cx2="http://schemas.microsoft.com/office/drawing/2015/10/21/chartex" xmlns:cx3="http://schemas.microsoft.com/office/drawing/2016/5/9/chartex" xmlns:cx4="http://schemas.microsoft.com/office/drawing/2016/5/10/chartex" xmlns:cx5="http://schemas.microsoft.com/office/drawing/2016/5/11/chartex" xmlns:mc="http://schemas.openxmlformats.org/markup-compatibility/2006" xmlns:o="urn:schemas-microsoft-com:office:office" xmlns:r="http://schemas.openxmlformats.org/officeDocument/2006/relationships" xmlns:m="http://schemas.openxmlformats.org/officeDocument/2006/math" xmlns:v="urn:schemas-microsoft-com:vml" xmlns:wp14="http://schemas.microsoft.com/office/word/2010/wordprocessingDrawing" xmlns:wp="http://schemas.openxmlformats.org/drawingml/2006/wordprocessingDrawing" xmlns:w10="urn:schemas-microsoft-com:office:word" xmlns:w="http://schemas.openxmlformats.org/wordprocessingml/2006/main" xmlns:w14="http://schemas.microsoft.com/office/word/2010/wordml" xmlns:w15="http://schemas.microsoft.com/office/word/2012/wordml" xmlns:w16se="http://schemas.microsoft.com/office/word/2015/wordml/symex" xmlns:wpg="http://schemas.microsoft.com/office/word/2010/wordprocessingGroup" xmlns:wpi="http://schemas.microsoft.com/office/word/2010/wordprocessingInk" xmlns:wne="http://schemas.microsoft.com/office/word/2006/wordml" xmlns:wps="http://schemas.microsoft.com/office/word/2010/wordprocessingShape" mc:Ignorable="w14 w15 w16se wp14">
   <w:endnote w:type="separator" w:id="-1">
     <w:p>
       <w:pPr>
@@ -13483,23 +13568,23 @@
 </file>
 
 <file path=word/footer1.xml><?xml version="1.0" encoding="utf-8"?>
-<w:ftr xmlns:wpc="http://schemas.microsoft.com/office/word/2010/wordprocessingCanvas" xmlns:mc="http://schemas.openxmlformats.org/markup-compatibility/2006" xmlns:o="urn:schemas-microsoft-com:office:office" xmlns:r="http://schemas.openxmlformats.org/officeDocument/2006/relationships" xmlns:m="http://schemas.openxmlformats.org/officeDocument/2006/math" xmlns:v="urn:schemas-microsoft-com:vml" xmlns:wp14="http://schemas.microsoft.com/office/word/2010/wordprocessingDrawing" xmlns:wp="http://schemas.openxmlformats.org/drawingml/2006/wordprocessingDrawing" xmlns:w10="urn:schemas-microsoft-com:office:word" xmlns:w="http://schemas.openxmlformats.org/wordprocessingml/2006/main" xmlns:w14="http://schemas.microsoft.com/office/word/2010/wordml" xmlns:w15="http://schemas.microsoft.com/office/word/2012/wordml" xmlns:wpg="http://schemas.microsoft.com/office/word/2010/wordprocessingGroup" xmlns:wpi="http://schemas.microsoft.com/office/word/2010/wordprocessingInk" xmlns:wne="http://schemas.microsoft.com/office/word/2006/wordml" xmlns:wps="http://schemas.microsoft.com/office/word/2010/wordprocessingShape" mc:Ignorable="w14 w15 wp14">
+<w:ftr xmlns:wpc="http://schemas.microsoft.com/office/word/2010/wordprocessingCanvas" xmlns:cx="http://schemas.microsoft.com/office/drawing/2014/chartex" xmlns:cx1="http://schemas.microsoft.com/office/drawing/2015/9/8/chartex" xmlns:cx2="http://schemas.microsoft.com/office/drawing/2015/10/21/chartex" xmlns:cx3="http://schemas.microsoft.com/office/drawing/2016/5/9/chartex" xmlns:cx4="http://schemas.microsoft.com/office/drawing/2016/5/10/chartex" xmlns:cx5="http://schemas.microsoft.com/office/drawing/2016/5/11/chartex" xmlns:mc="http://schemas.openxmlformats.org/markup-compatibility/2006" xmlns:o="urn:schemas-microsoft-com:office:office" xmlns:r="http://schemas.openxmlformats.org/officeDocument/2006/relationships" xmlns:m="http://schemas.openxmlformats.org/officeDocument/2006/math" xmlns:v="urn:schemas-microsoft-com:vml" xmlns:wp14="http://schemas.microsoft.com/office/word/2010/wordprocessingDrawing" xmlns:wp="http://schemas.openxmlformats.org/drawingml/2006/wordprocessingDrawing" xmlns:w10="urn:schemas-microsoft-com:office:word" xmlns:w="http://schemas.openxmlformats.org/wordprocessingml/2006/main" xmlns:w14="http://schemas.microsoft.com/office/word/2010/wordml" xmlns:w15="http://schemas.microsoft.com/office/word/2012/wordml" xmlns:w16se="http://schemas.microsoft.com/office/word/2015/wordml/symex" xmlns:wpg="http://schemas.microsoft.com/office/word/2010/wordprocessingGroup" xmlns:wpi="http://schemas.microsoft.com/office/word/2010/wordprocessingInk" xmlns:wne="http://schemas.microsoft.com/office/word/2006/wordml" xmlns:wps="http://schemas.microsoft.com/office/word/2010/wordprocessingShape" mc:Ignorable="w14 w15 w16se wp14">
   <w:p>
     <w:pPr>
-      <w:pStyle w:val="Footer"/>
+      <w:pStyle w:val="Pidipagina"/>
       <w:jc w:val="right"/>
     </w:pPr>
   </w:p>
   <w:p>
     <w:pPr>
-      <w:pStyle w:val="Footer"/>
+      <w:pStyle w:val="Pidipagina"/>
     </w:pPr>
   </w:p>
 </w:ftr>
 </file>
 
 <file path=word/footnotes.xml><?xml version="1.0" encoding="utf-8"?>
-<w:footnotes xmlns:wpc="http://schemas.microsoft.com/office/word/2010/wordprocessingCanvas" xmlns:mc="http://schemas.openxmlformats.org/markup-compatibility/2006" xmlns:o="urn:schemas-microsoft-com:office:office" xmlns:r="http://schemas.openxmlformats.org/officeDocument/2006/relationships" xmlns:m="http://schemas.openxmlformats.org/officeDocument/2006/math" xmlns:v="urn:schemas-microsoft-com:vml" xmlns:wp14="http://schemas.microsoft.com/office/word/2010/wordprocessingDrawing" xmlns:wp="http://schemas.openxmlformats.org/drawingml/2006/wordprocessingDrawing" xmlns:w10="urn:schemas-microsoft-com:office:word" xmlns:w="http://schemas.openxmlformats.org/wordprocessingml/2006/main" xmlns:w14="http://schemas.microsoft.com/office/word/2010/wordml" xmlns:w15="http://schemas.microsoft.com/office/word/2012/wordml" xmlns:wpg="http://schemas.microsoft.com/office/word/2010/wordprocessingGroup" xmlns:wpi="http://schemas.microsoft.com/office/word/2010/wordprocessingInk" xmlns:wne="http://schemas.microsoft.com/office/word/2006/wordml" xmlns:wps="http://schemas.microsoft.com/office/word/2010/wordprocessingShape" mc:Ignorable="w14 w15 wp14">
+<w:footnotes xmlns:wpc="http://schemas.microsoft.com/office/word/2010/wordprocessingCanvas" xmlns:cx="http://schemas.microsoft.com/office/drawing/2014/chartex" xmlns:cx1="http://schemas.microsoft.com/office/drawing/2015/9/8/chartex" xmlns:cx2="http://schemas.microsoft.com/office/drawing/2015/10/21/chartex" xmlns:cx3="http://schemas.microsoft.com/office/drawing/2016/5/9/chartex" xmlns:cx4="http://schemas.microsoft.com/office/drawing/2016/5/10/chartex" xmlns:cx5="http://schemas.microsoft.com/office/drawing/2016/5/11/chartex" xmlns:mc="http://schemas.openxmlformats.org/markup-compatibility/2006" xmlns:o="urn:schemas-microsoft-com:office:office" xmlns:r="http://schemas.openxmlformats.org/officeDocument/2006/relationships" xmlns:m="http://schemas.openxmlformats.org/officeDocument/2006/math" xmlns:v="urn:schemas-microsoft-com:vml" xmlns:wp14="http://schemas.microsoft.com/office/word/2010/wordprocessingDrawing" xmlns:wp="http://schemas.openxmlformats.org/drawingml/2006/wordprocessingDrawing" xmlns:w10="urn:schemas-microsoft-com:office:word" xmlns:w="http://schemas.openxmlformats.org/wordprocessingml/2006/main" xmlns:w14="http://schemas.microsoft.com/office/word/2010/wordml" xmlns:w15="http://schemas.microsoft.com/office/word/2012/wordml" xmlns:w16se="http://schemas.microsoft.com/office/word/2015/wordml/symex" xmlns:wpg="http://schemas.microsoft.com/office/word/2010/wordprocessingGroup" xmlns:wpi="http://schemas.microsoft.com/office/word/2010/wordprocessingInk" xmlns:wne="http://schemas.microsoft.com/office/word/2006/wordml" xmlns:wps="http://schemas.microsoft.com/office/word/2010/wordprocessingShape" mc:Ignorable="w14 w15 w16se wp14">
   <w:footnote w:type="separator" w:id="-1">
     <w:p>
       <w:pPr>
@@ -13524,7 +13609,7 @@
 </file>
 
 <file path=word/header1.xml><?xml version="1.0" encoding="utf-8"?>
-<w:hdr xmlns:wpc="http://schemas.microsoft.com/office/word/2010/wordprocessingCanvas" xmlns:mc="http://schemas.openxmlformats.org/markup-compatibility/2006" xmlns:o="urn:schemas-microsoft-com:office:office" xmlns:r="http://schemas.openxmlformats.org/officeDocument/2006/relationships" xmlns:m="http://schemas.openxmlformats.org/officeDocument/2006/math" xmlns:v="urn:schemas-microsoft-com:vml" xmlns:wp14="http://schemas.microsoft.com/office/word/2010/wordprocessingDrawing" xmlns:wp="http://schemas.openxmlformats.org/drawingml/2006/wordprocessingDrawing" xmlns:w10="urn:schemas-microsoft-com:office:word" xmlns:w="http://schemas.openxmlformats.org/wordprocessingml/2006/main" xmlns:w14="http://schemas.microsoft.com/office/word/2010/wordml" xmlns:w15="http://schemas.microsoft.com/office/word/2012/wordml" xmlns:wpg="http://schemas.microsoft.com/office/word/2010/wordprocessingGroup" xmlns:wpi="http://schemas.microsoft.com/office/word/2010/wordprocessingInk" xmlns:wne="http://schemas.microsoft.com/office/word/2006/wordml" xmlns:wps="http://schemas.microsoft.com/office/word/2010/wordprocessingShape" mc:Ignorable="w14 w15 wp14">
+<w:hdr xmlns:wpc="http://schemas.microsoft.com/office/word/2010/wordprocessingCanvas" xmlns:cx="http://schemas.microsoft.com/office/drawing/2014/chartex" xmlns:cx1="http://schemas.microsoft.com/office/drawing/2015/9/8/chartex" xmlns:cx2="http://schemas.microsoft.com/office/drawing/2015/10/21/chartex" xmlns:cx3="http://schemas.microsoft.com/office/drawing/2016/5/9/chartex" xmlns:cx4="http://schemas.microsoft.com/office/drawing/2016/5/10/chartex" xmlns:cx5="http://schemas.microsoft.com/office/drawing/2016/5/11/chartex" xmlns:mc="http://schemas.openxmlformats.org/markup-compatibility/2006" xmlns:o="urn:schemas-microsoft-com:office:office" xmlns:r="http://schemas.openxmlformats.org/officeDocument/2006/relationships" xmlns:m="http://schemas.openxmlformats.org/officeDocument/2006/math" xmlns:v="urn:schemas-microsoft-com:vml" xmlns:wp14="http://schemas.microsoft.com/office/word/2010/wordprocessingDrawing" xmlns:wp="http://schemas.openxmlformats.org/drawingml/2006/wordprocessingDrawing" xmlns:w10="urn:schemas-microsoft-com:office:word" xmlns:w="http://schemas.openxmlformats.org/wordprocessingml/2006/main" xmlns:w14="http://schemas.microsoft.com/office/word/2010/wordml" xmlns:w15="http://schemas.microsoft.com/office/word/2012/wordml" xmlns:w16se="http://schemas.microsoft.com/office/word/2015/wordml/symex" xmlns:wpg="http://schemas.microsoft.com/office/word/2010/wordprocessingGroup" xmlns:wpi="http://schemas.microsoft.com/office/word/2010/wordprocessingInk" xmlns:wne="http://schemas.microsoft.com/office/word/2006/wordml" xmlns:wps="http://schemas.microsoft.com/office/word/2010/wordprocessingShape" mc:Ignorable="w14 w15 w16se wp14">
   <w:sdt>
     <w:sdtPr>
       <w:id w:val="-1213497289"/>
@@ -13537,7 +13622,7 @@
     <w:sdtContent>
       <w:p>
         <w:pPr>
-          <w:pStyle w:val="Header"/>
+          <w:pStyle w:val="Intestazione"/>
           <w:jc w:val="right"/>
         </w:pPr>
         <w:r>
@@ -13563,14 +13648,14 @@
   </w:sdt>
   <w:p>
     <w:pPr>
-      <w:pStyle w:val="Header"/>
+      <w:pStyle w:val="Intestazione"/>
     </w:pPr>
   </w:p>
 </w:hdr>
 </file>
 
 <file path=word/numbering.xml><?xml version="1.0" encoding="utf-8"?>
-<w:numbering xmlns:wpc="http://schemas.microsoft.com/office/word/2010/wordprocessingCanvas" xmlns:mc="http://schemas.openxmlformats.org/markup-compatibility/2006" xmlns:o="urn:schemas-microsoft-com:office:office" xmlns:r="http://schemas.openxmlformats.org/officeDocument/2006/relationships" xmlns:m="http://schemas.openxmlformats.org/officeDocument/2006/math" xmlns:v="urn:schemas-microsoft-com:vml" xmlns:wp14="http://schemas.microsoft.com/office/word/2010/wordprocessingDrawing" xmlns:wp="http://schemas.openxmlformats.org/drawingml/2006/wordprocessingDrawing" xmlns:w10="urn:schemas-microsoft-com:office:word" xmlns:w="http://schemas.openxmlformats.org/wordprocessingml/2006/main" xmlns:w14="http://schemas.microsoft.com/office/word/2010/wordml" xmlns:w15="http://schemas.microsoft.com/office/word/2012/wordml" xmlns:wpg="http://schemas.microsoft.com/office/word/2010/wordprocessingGroup" xmlns:wpi="http://schemas.microsoft.com/office/word/2010/wordprocessingInk" xmlns:wne="http://schemas.microsoft.com/office/word/2006/wordml" xmlns:wps="http://schemas.microsoft.com/office/word/2010/wordprocessingShape" mc:Ignorable="w14 w15 wp14">
+<w:numbering xmlns:wpc="http://schemas.microsoft.com/office/word/2010/wordprocessingCanvas" xmlns:cx="http://schemas.microsoft.com/office/drawing/2014/chartex" xmlns:cx1="http://schemas.microsoft.com/office/drawing/2015/9/8/chartex" xmlns:cx2="http://schemas.microsoft.com/office/drawing/2015/10/21/chartex" xmlns:cx3="http://schemas.microsoft.com/office/drawing/2016/5/9/chartex" xmlns:cx4="http://schemas.microsoft.com/office/drawing/2016/5/10/chartex" xmlns:cx5="http://schemas.microsoft.com/office/drawing/2016/5/11/chartex" xmlns:mc="http://schemas.openxmlformats.org/markup-compatibility/2006" xmlns:o="urn:schemas-microsoft-com:office:office" xmlns:r="http://schemas.openxmlformats.org/officeDocument/2006/relationships" xmlns:m="http://schemas.openxmlformats.org/officeDocument/2006/math" xmlns:v="urn:schemas-microsoft-com:vml" xmlns:wp14="http://schemas.microsoft.com/office/word/2010/wordprocessingDrawing" xmlns:wp="http://schemas.openxmlformats.org/drawingml/2006/wordprocessingDrawing" xmlns:w10="urn:schemas-microsoft-com:office:word" xmlns:w="http://schemas.openxmlformats.org/wordprocessingml/2006/main" xmlns:w14="http://schemas.microsoft.com/office/word/2010/wordml" xmlns:w15="http://schemas.microsoft.com/office/word/2012/wordml" xmlns:w16se="http://schemas.microsoft.com/office/word/2015/wordml/symex" xmlns:wpg="http://schemas.microsoft.com/office/word/2010/wordprocessingGroup" xmlns:wpi="http://schemas.microsoft.com/office/word/2010/wordprocessingInk" xmlns:wne="http://schemas.microsoft.com/office/word/2006/wordml" xmlns:wps="http://schemas.microsoft.com/office/word/2010/wordprocessingShape" mc:Ignorable="w14 w15 w16se wp14">
   <w:abstractNum w:abstractNumId="0" w15:restartNumberingAfterBreak="0">
     <w:nsid w:val="00000004"/>
     <w:multiLevelType w:val="singleLevel"/>
@@ -14161,7 +14246,7 @@
     <w:lvl w:ilvl="0">
       <w:start w:val="1"/>
       <w:numFmt w:val="decimal"/>
-      <w:pStyle w:val="Heading1"/>
+      <w:pStyle w:val="Titolo1"/>
       <w:lvlText w:val="%1"/>
       <w:lvlJc w:val="left"/>
       <w:pPr>
@@ -14171,7 +14256,7 @@
     <w:lvl w:ilvl="1">
       <w:start w:val="1"/>
       <w:numFmt w:val="decimal"/>
-      <w:pStyle w:val="Heading2"/>
+      <w:pStyle w:val="Titolo2"/>
       <w:lvlText w:val="%1.%2"/>
       <w:lvlJc w:val="left"/>
       <w:pPr>
@@ -14181,7 +14266,7 @@
     <w:lvl w:ilvl="2">
       <w:start w:val="1"/>
       <w:numFmt w:val="decimal"/>
-      <w:pStyle w:val="Heading3"/>
+      <w:pStyle w:val="Titolo3"/>
       <w:lvlText w:val="%1.%2.%3"/>
       <w:lvlJc w:val="left"/>
       <w:pPr>
@@ -14191,7 +14276,7 @@
     <w:lvl w:ilvl="3">
       <w:start w:val="1"/>
       <w:numFmt w:val="decimal"/>
-      <w:pStyle w:val="Heading4"/>
+      <w:pStyle w:val="Titolo4"/>
       <w:lvlText w:val="%1.%2.%3.%4"/>
       <w:lvlJc w:val="left"/>
       <w:pPr>
@@ -14201,7 +14286,7 @@
     <w:lvl w:ilvl="4">
       <w:start w:val="1"/>
       <w:numFmt w:val="decimal"/>
-      <w:pStyle w:val="Heading5"/>
+      <w:pStyle w:val="Titolo5"/>
       <w:lvlText w:val="%1.%2.%3.%4.%5"/>
       <w:lvlJc w:val="left"/>
       <w:pPr>
@@ -14211,7 +14296,7 @@
     <w:lvl w:ilvl="5">
       <w:start w:val="1"/>
       <w:numFmt w:val="decimal"/>
-      <w:pStyle w:val="Heading6"/>
+      <w:pStyle w:val="Titolo6"/>
       <w:lvlText w:val="%1.%2.%3.%4.%5.%6"/>
       <w:lvlJc w:val="left"/>
       <w:pPr>
@@ -14221,7 +14306,7 @@
     <w:lvl w:ilvl="6">
       <w:start w:val="1"/>
       <w:numFmt w:val="decimal"/>
-      <w:pStyle w:val="Heading7"/>
+      <w:pStyle w:val="Titolo7"/>
       <w:lvlText w:val="%1.%2.%3.%4.%5.%6.%7"/>
       <w:lvlJc w:val="left"/>
       <w:pPr>
@@ -14231,7 +14316,7 @@
     <w:lvl w:ilvl="7">
       <w:start w:val="1"/>
       <w:numFmt w:val="decimal"/>
-      <w:pStyle w:val="Heading8"/>
+      <w:pStyle w:val="Titolo8"/>
       <w:lvlText w:val="%1.%2.%3.%4.%5.%6.%7.%8"/>
       <w:lvlJc w:val="left"/>
       <w:pPr>
@@ -14241,7 +14326,7 @@
     <w:lvl w:ilvl="8">
       <w:start w:val="1"/>
       <w:numFmt w:val="decimal"/>
-      <w:pStyle w:val="Heading9"/>
+      <w:pStyle w:val="Titolo9"/>
       <w:lvlText w:val="%1.%2.%3.%4.%5.%6.%7.%8.%9"/>
       <w:lvlJc w:val="left"/>
       <w:pPr>
@@ -16063,7 +16148,7 @@
 </file>
 
 <file path=word/styles.xml><?xml version="1.0" encoding="utf-8"?>
-<w:styles xmlns:mc="http://schemas.openxmlformats.org/markup-compatibility/2006" xmlns:r="http://schemas.openxmlformats.org/officeDocument/2006/relationships" xmlns:w="http://schemas.openxmlformats.org/wordprocessingml/2006/main" xmlns:w14="http://schemas.microsoft.com/office/word/2010/wordml" xmlns:w15="http://schemas.microsoft.com/office/word/2012/wordml" mc:Ignorable="w14 w15">
+<w:styles xmlns:mc="http://schemas.openxmlformats.org/markup-compatibility/2006" xmlns:r="http://schemas.openxmlformats.org/officeDocument/2006/relationships" xmlns:w="http://schemas.openxmlformats.org/wordprocessingml/2006/main" xmlns:w14="http://schemas.microsoft.com/office/word/2010/wordml" xmlns:w15="http://schemas.microsoft.com/office/word/2012/wordml" xmlns:w16se="http://schemas.microsoft.com/office/word/2015/wordml/symex" mc:Ignorable="w14 w15 w16se">
   <w:docDefaults>
     <w:rPrDefault>
       <w:rPr>
@@ -16079,7 +16164,7 @@
       </w:pPr>
     </w:pPrDefault>
   </w:docDefaults>
-  <w:latentStyles w:defLockedState="0" w:defUIPriority="99" w:defSemiHidden="0" w:defUnhideWhenUsed="0" w:defQFormat="0" w:count="371">
+  <w:latentStyles w:defLockedState="0" w:defUIPriority="99" w:defSemiHidden="0" w:defUnhideWhenUsed="0" w:defQFormat="0" w:count="374">
     <w:lsdException w:name="Normal" w:uiPriority="0" w:qFormat="1"/>
     <w:lsdException w:name="heading 1" w:uiPriority="9" w:qFormat="1"/>
     <w:lsdException w:name="heading 2" w:semiHidden="1" w:uiPriority="9" w:unhideWhenUsed="1" w:qFormat="1"/>
@@ -16451,16 +16536,19 @@
     <w:lsdException w:name="List Table 5 Dark Accent 6" w:uiPriority="50"/>
     <w:lsdException w:name="List Table 6 Colorful Accent 6" w:uiPriority="51"/>
     <w:lsdException w:name="List Table 7 Colorful Accent 6" w:uiPriority="52"/>
+    <w:lsdException w:name="Mention" w:semiHidden="1" w:unhideWhenUsed="1"/>
+    <w:lsdException w:name="Smart Hyperlink" w:semiHidden="1" w:unhideWhenUsed="1"/>
+    <w:lsdException w:name="Hashtag" w:semiHidden="1" w:unhideWhenUsed="1"/>
   </w:latentStyles>
-  <w:style w:type="paragraph" w:default="1" w:styleId="Normal">
+  <w:style w:type="paragraph" w:default="1" w:styleId="Normale">
     <w:name w:val="Normal"/>
     <w:qFormat/>
   </w:style>
-  <w:style w:type="paragraph" w:styleId="Heading1">
+  <w:style w:type="paragraph" w:styleId="Titolo1">
     <w:name w:val="heading 1"/>
-    <w:basedOn w:val="Normal"/>
-    <w:next w:val="Normal"/>
-    <w:link w:val="Heading1Char"/>
+    <w:basedOn w:val="Normale"/>
+    <w:next w:val="Normale"/>
+    <w:link w:val="Titolo1Carattere"/>
     <w:uiPriority w:val="9"/>
     <w:qFormat/>
     <w:rsid w:val="00BC5BCE"/>
@@ -16480,11 +16568,11 @@
       <w:szCs w:val="32"/>
     </w:rPr>
   </w:style>
-  <w:style w:type="paragraph" w:styleId="Heading2">
+  <w:style w:type="paragraph" w:styleId="Titolo2">
     <w:name w:val="heading 2"/>
-    <w:basedOn w:val="Normal"/>
-    <w:next w:val="Normal"/>
-    <w:link w:val="Heading2Char"/>
+    <w:basedOn w:val="Normale"/>
+    <w:next w:val="Normale"/>
+    <w:link w:val="Titolo2Carattere"/>
     <w:uiPriority w:val="9"/>
     <w:unhideWhenUsed/>
     <w:qFormat/>
@@ -16506,11 +16594,11 @@
       <w:szCs w:val="26"/>
     </w:rPr>
   </w:style>
-  <w:style w:type="paragraph" w:styleId="Heading3">
+  <w:style w:type="paragraph" w:styleId="Titolo3">
     <w:name w:val="heading 3"/>
-    <w:basedOn w:val="Normal"/>
-    <w:next w:val="Normal"/>
-    <w:link w:val="Heading3Char"/>
+    <w:basedOn w:val="Normale"/>
+    <w:next w:val="Normale"/>
+    <w:link w:val="Titolo3Carattere"/>
     <w:uiPriority w:val="9"/>
     <w:unhideWhenUsed/>
     <w:qFormat/>
@@ -16532,11 +16620,11 @@
       <w:szCs w:val="24"/>
     </w:rPr>
   </w:style>
-  <w:style w:type="paragraph" w:styleId="Heading4">
+  <w:style w:type="paragraph" w:styleId="Titolo4">
     <w:name w:val="heading 4"/>
-    <w:basedOn w:val="Normal"/>
-    <w:next w:val="Normal"/>
-    <w:link w:val="Heading4Char"/>
+    <w:basedOn w:val="Normale"/>
+    <w:next w:val="Normale"/>
+    <w:link w:val="Titolo4Carattere"/>
     <w:uiPriority w:val="9"/>
     <w:semiHidden/>
     <w:unhideWhenUsed/>
@@ -16559,11 +16647,11 @@
       <w:color w:val="2E74B5" w:themeColor="accent1" w:themeShade="BF"/>
     </w:rPr>
   </w:style>
-  <w:style w:type="paragraph" w:styleId="Heading5">
+  <w:style w:type="paragraph" w:styleId="Titolo5">
     <w:name w:val="heading 5"/>
-    <w:basedOn w:val="Normal"/>
-    <w:next w:val="Normal"/>
-    <w:link w:val="Heading5Char"/>
+    <w:basedOn w:val="Normale"/>
+    <w:next w:val="Normale"/>
+    <w:link w:val="Titolo5Carattere"/>
     <w:uiPriority w:val="9"/>
     <w:semiHidden/>
     <w:unhideWhenUsed/>
@@ -16584,11 +16672,11 @@
       <w:color w:val="2E74B5" w:themeColor="accent1" w:themeShade="BF"/>
     </w:rPr>
   </w:style>
-  <w:style w:type="paragraph" w:styleId="Heading6">
+  <w:style w:type="paragraph" w:styleId="Titolo6">
     <w:name w:val="heading 6"/>
-    <w:basedOn w:val="Normal"/>
-    <w:next w:val="Normal"/>
-    <w:link w:val="Heading6Char"/>
+    <w:basedOn w:val="Normale"/>
+    <w:next w:val="Normale"/>
+    <w:link w:val="Titolo6Carattere"/>
     <w:uiPriority w:val="9"/>
     <w:semiHidden/>
     <w:unhideWhenUsed/>
@@ -16609,11 +16697,11 @@
       <w:color w:val="1F4D78" w:themeColor="accent1" w:themeShade="7F"/>
     </w:rPr>
   </w:style>
-  <w:style w:type="paragraph" w:styleId="Heading7">
+  <w:style w:type="paragraph" w:styleId="Titolo7">
     <w:name w:val="heading 7"/>
-    <w:basedOn w:val="Normal"/>
-    <w:next w:val="Normal"/>
-    <w:link w:val="Heading7Char"/>
+    <w:basedOn w:val="Normale"/>
+    <w:next w:val="Normale"/>
+    <w:link w:val="Titolo7Carattere"/>
     <w:uiPriority w:val="9"/>
     <w:semiHidden/>
     <w:unhideWhenUsed/>
@@ -16636,11 +16724,11 @@
       <w:color w:val="1F4D78" w:themeColor="accent1" w:themeShade="7F"/>
     </w:rPr>
   </w:style>
-  <w:style w:type="paragraph" w:styleId="Heading8">
+  <w:style w:type="paragraph" w:styleId="Titolo8">
     <w:name w:val="heading 8"/>
-    <w:basedOn w:val="Normal"/>
-    <w:next w:val="Normal"/>
-    <w:link w:val="Heading8Char"/>
+    <w:basedOn w:val="Normale"/>
+    <w:next w:val="Normale"/>
+    <w:link w:val="Titolo8Carattere"/>
     <w:uiPriority w:val="9"/>
     <w:semiHidden/>
     <w:unhideWhenUsed/>
@@ -16663,11 +16751,11 @@
       <w:szCs w:val="21"/>
     </w:rPr>
   </w:style>
-  <w:style w:type="paragraph" w:styleId="Heading9">
+  <w:style w:type="paragraph" w:styleId="Titolo9">
     <w:name w:val="heading 9"/>
-    <w:basedOn w:val="Normal"/>
-    <w:next w:val="Normal"/>
-    <w:link w:val="Heading9Char"/>
+    <w:basedOn w:val="Normale"/>
+    <w:next w:val="Normale"/>
+    <w:link w:val="Titolo9Carattere"/>
     <w:uiPriority w:val="9"/>
     <w:semiHidden/>
     <w:unhideWhenUsed/>
@@ -16692,13 +16780,13 @@
       <w:szCs w:val="21"/>
     </w:rPr>
   </w:style>
-  <w:style w:type="character" w:default="1" w:styleId="DefaultParagraphFont">
+  <w:style w:type="character" w:default="1" w:styleId="Carpredefinitoparagrafo">
     <w:name w:val="Default Paragraph Font"/>
     <w:uiPriority w:val="1"/>
     <w:semiHidden/>
     <w:unhideWhenUsed/>
   </w:style>
-  <w:style w:type="table" w:default="1" w:styleId="TableNormal">
+  <w:style w:type="table" w:default="1" w:styleId="Tabellanormale">
     <w:name w:val="Normal Table"/>
     <w:uiPriority w:val="99"/>
     <w:semiHidden/>
@@ -16713,16 +16801,16 @@
       </w:tblCellMar>
     </w:tblPr>
   </w:style>
-  <w:style w:type="numbering" w:default="1" w:styleId="NoList">
+  <w:style w:type="numbering" w:default="1" w:styleId="Nessunelenco">
     <w:name w:val="No List"/>
     <w:uiPriority w:val="99"/>
     <w:semiHidden/>
     <w:unhideWhenUsed/>
   </w:style>
-  <w:style w:type="character" w:customStyle="1" w:styleId="Heading1Char">
-    <w:name w:val="Heading 1 Char"/>
-    <w:basedOn w:val="DefaultParagraphFont"/>
-    <w:link w:val="Heading1"/>
+  <w:style w:type="character" w:customStyle="1" w:styleId="Titolo1Carattere">
+    <w:name w:val="Titolo 1 Carattere"/>
+    <w:basedOn w:val="Carpredefinitoparagrafo"/>
+    <w:link w:val="Titolo1"/>
     <w:uiPriority w:val="9"/>
     <w:rsid w:val="00BC5BCE"/>
     <w:rPr>
@@ -16732,10 +16820,10 @@
       <w:szCs w:val="32"/>
     </w:rPr>
   </w:style>
-  <w:style w:type="paragraph" w:styleId="TOCHeading">
+  <w:style w:type="paragraph" w:styleId="Titolosommario">
     <w:name w:val="TOC Heading"/>
-    <w:basedOn w:val="Heading1"/>
-    <w:next w:val="Normal"/>
+    <w:basedOn w:val="Titolo1"/>
+    <w:next w:val="Normale"/>
     <w:uiPriority w:val="39"/>
     <w:unhideWhenUsed/>
     <w:qFormat/>
@@ -16747,10 +16835,10 @@
       <w:lang w:eastAsia="it-IT"/>
     </w:rPr>
   </w:style>
-  <w:style w:type="character" w:customStyle="1" w:styleId="Heading3Char">
-    <w:name w:val="Heading 3 Char"/>
-    <w:basedOn w:val="DefaultParagraphFont"/>
-    <w:link w:val="Heading3"/>
+  <w:style w:type="character" w:customStyle="1" w:styleId="Titolo3Carattere">
+    <w:name w:val="Titolo 3 Carattere"/>
+    <w:basedOn w:val="Carpredefinitoparagrafo"/>
+    <w:link w:val="Titolo3"/>
     <w:uiPriority w:val="9"/>
     <w:rsid w:val="00BC5BCE"/>
     <w:rPr>
@@ -16760,10 +16848,10 @@
       <w:szCs w:val="24"/>
     </w:rPr>
   </w:style>
-  <w:style w:type="paragraph" w:styleId="TOC2">
+  <w:style w:type="paragraph" w:styleId="Sommario2">
     <w:name w:val="toc 2"/>
-    <w:basedOn w:val="Normal"/>
-    <w:next w:val="Normal"/>
+    <w:basedOn w:val="Normale"/>
+    <w:next w:val="Normale"/>
     <w:autoRedefine/>
     <w:uiPriority w:val="39"/>
     <w:unhideWhenUsed/>
@@ -16777,10 +16865,10 @@
       <w:lang w:eastAsia="it-IT"/>
     </w:rPr>
   </w:style>
-  <w:style w:type="paragraph" w:styleId="TOC1">
+  <w:style w:type="paragraph" w:styleId="Sommario1">
     <w:name w:val="toc 1"/>
-    <w:basedOn w:val="Normal"/>
-    <w:next w:val="Normal"/>
+    <w:basedOn w:val="Normale"/>
+    <w:next w:val="Normale"/>
     <w:autoRedefine/>
     <w:uiPriority w:val="39"/>
     <w:unhideWhenUsed/>
@@ -16793,10 +16881,10 @@
       <w:lang w:eastAsia="it-IT"/>
     </w:rPr>
   </w:style>
-  <w:style w:type="paragraph" w:styleId="TOC3">
+  <w:style w:type="paragraph" w:styleId="Sommario3">
     <w:name w:val="toc 3"/>
-    <w:basedOn w:val="Normal"/>
-    <w:next w:val="Normal"/>
+    <w:basedOn w:val="Normale"/>
+    <w:next w:val="Normale"/>
     <w:autoRedefine/>
     <w:uiPriority w:val="39"/>
     <w:unhideWhenUsed/>
@@ -16810,9 +16898,9 @@
       <w:lang w:eastAsia="it-IT"/>
     </w:rPr>
   </w:style>
-  <w:style w:type="character" w:styleId="Hyperlink">
+  <w:style w:type="character" w:styleId="Collegamentoipertestuale">
     <w:name w:val="Hyperlink"/>
-    <w:basedOn w:val="DefaultParagraphFont"/>
+    <w:basedOn w:val="Carpredefinitoparagrafo"/>
     <w:uiPriority w:val="99"/>
     <w:unhideWhenUsed/>
     <w:rsid w:val="00BC5BCE"/>
@@ -16821,10 +16909,10 @@
       <w:u w:val="single"/>
     </w:rPr>
   </w:style>
-  <w:style w:type="paragraph" w:styleId="TOC5">
+  <w:style w:type="paragraph" w:styleId="Sommario5">
     <w:name w:val="toc 5"/>
-    <w:basedOn w:val="Normal"/>
-    <w:next w:val="Normal"/>
+    <w:basedOn w:val="Normale"/>
+    <w:next w:val="Normale"/>
     <w:autoRedefine/>
     <w:uiPriority w:val="39"/>
     <w:semiHidden/>
@@ -16835,9 +16923,9 @@
       <w:ind w:left="880"/>
     </w:pPr>
   </w:style>
-  <w:style w:type="paragraph" w:styleId="ListParagraph">
+  <w:style w:type="paragraph" w:styleId="Paragrafoelenco">
     <w:name w:val="List Paragraph"/>
-    <w:basedOn w:val="Normal"/>
+    <w:basedOn w:val="Normale"/>
     <w:uiPriority w:val="34"/>
     <w:qFormat/>
     <w:rsid w:val="00BC5BCE"/>
@@ -16849,10 +16937,10 @@
       <w:rFonts w:ascii="Calibri" w:eastAsia="Calibri" w:hAnsi="Calibri" w:cs="Times New Roman"/>
     </w:rPr>
   </w:style>
-  <w:style w:type="paragraph" w:styleId="Header">
+  <w:style w:type="paragraph" w:styleId="Intestazione">
     <w:name w:val="header"/>
-    <w:basedOn w:val="Normal"/>
-    <w:link w:val="HeaderChar"/>
+    <w:basedOn w:val="Normale"/>
+    <w:link w:val="IntestazioneCarattere"/>
     <w:uiPriority w:val="99"/>
     <w:unhideWhenUsed/>
     <w:rsid w:val="008944AE"/>
@@ -16864,17 +16952,17 @@
       <w:spacing w:after="0" w:line="240" w:lineRule="auto"/>
     </w:pPr>
   </w:style>
-  <w:style w:type="character" w:customStyle="1" w:styleId="HeaderChar">
-    <w:name w:val="Header Char"/>
-    <w:basedOn w:val="DefaultParagraphFont"/>
-    <w:link w:val="Header"/>
+  <w:style w:type="character" w:customStyle="1" w:styleId="IntestazioneCarattere">
+    <w:name w:val="Intestazione Carattere"/>
+    <w:basedOn w:val="Carpredefinitoparagrafo"/>
+    <w:link w:val="Intestazione"/>
     <w:uiPriority w:val="99"/>
     <w:rsid w:val="008944AE"/>
   </w:style>
-  <w:style w:type="paragraph" w:styleId="Footer">
+  <w:style w:type="paragraph" w:styleId="Pidipagina">
     <w:name w:val="footer"/>
-    <w:basedOn w:val="Normal"/>
-    <w:link w:val="FooterChar"/>
+    <w:basedOn w:val="Normale"/>
+    <w:link w:val="PidipaginaCarattere"/>
     <w:uiPriority w:val="99"/>
     <w:unhideWhenUsed/>
     <w:rsid w:val="008944AE"/>
@@ -16886,17 +16974,17 @@
       <w:spacing w:after="0" w:line="240" w:lineRule="auto"/>
     </w:pPr>
   </w:style>
-  <w:style w:type="character" w:customStyle="1" w:styleId="FooterChar">
-    <w:name w:val="Footer Char"/>
-    <w:basedOn w:val="DefaultParagraphFont"/>
-    <w:link w:val="Footer"/>
+  <w:style w:type="character" w:customStyle="1" w:styleId="PidipaginaCarattere">
+    <w:name w:val="Piè di pagina Carattere"/>
+    <w:basedOn w:val="Carpredefinitoparagrafo"/>
+    <w:link w:val="Pidipagina"/>
     <w:uiPriority w:val="99"/>
     <w:rsid w:val="008944AE"/>
   </w:style>
-  <w:style w:type="character" w:customStyle="1" w:styleId="Heading2Char">
-    <w:name w:val="Heading 2 Char"/>
-    <w:basedOn w:val="DefaultParagraphFont"/>
-    <w:link w:val="Heading2"/>
+  <w:style w:type="character" w:customStyle="1" w:styleId="Titolo2Carattere">
+    <w:name w:val="Titolo 2 Carattere"/>
+    <w:basedOn w:val="Carpredefinitoparagrafo"/>
+    <w:link w:val="Titolo2"/>
     <w:uiPriority w:val="9"/>
     <w:rsid w:val="004155FE"/>
     <w:rPr>
@@ -16906,10 +16994,10 @@
       <w:szCs w:val="26"/>
     </w:rPr>
   </w:style>
-  <w:style w:type="character" w:customStyle="1" w:styleId="Heading4Char">
-    <w:name w:val="Heading 4 Char"/>
-    <w:basedOn w:val="DefaultParagraphFont"/>
-    <w:link w:val="Heading4"/>
+  <w:style w:type="character" w:customStyle="1" w:styleId="Titolo4Carattere">
+    <w:name w:val="Titolo 4 Carattere"/>
+    <w:basedOn w:val="Carpredefinitoparagrafo"/>
+    <w:link w:val="Titolo4"/>
     <w:uiPriority w:val="9"/>
     <w:semiHidden/>
     <w:rsid w:val="004155FE"/>
@@ -16920,10 +17008,10 @@
       <w:color w:val="2E74B5" w:themeColor="accent1" w:themeShade="BF"/>
     </w:rPr>
   </w:style>
-  <w:style w:type="character" w:customStyle="1" w:styleId="Heading5Char">
-    <w:name w:val="Heading 5 Char"/>
-    <w:basedOn w:val="DefaultParagraphFont"/>
-    <w:link w:val="Heading5"/>
+  <w:style w:type="character" w:customStyle="1" w:styleId="Titolo5Carattere">
+    <w:name w:val="Titolo 5 Carattere"/>
+    <w:basedOn w:val="Carpredefinitoparagrafo"/>
+    <w:link w:val="Titolo5"/>
     <w:uiPriority w:val="9"/>
     <w:semiHidden/>
     <w:rsid w:val="004155FE"/>
@@ -16932,10 +17020,10 @@
       <w:color w:val="2E74B5" w:themeColor="accent1" w:themeShade="BF"/>
     </w:rPr>
   </w:style>
-  <w:style w:type="character" w:customStyle="1" w:styleId="Heading6Char">
-    <w:name w:val="Heading 6 Char"/>
-    <w:basedOn w:val="DefaultParagraphFont"/>
-    <w:link w:val="Heading6"/>
+  <w:style w:type="character" w:customStyle="1" w:styleId="Titolo6Carattere">
+    <w:name w:val="Titolo 6 Carattere"/>
+    <w:basedOn w:val="Carpredefinitoparagrafo"/>
+    <w:link w:val="Titolo6"/>
     <w:uiPriority w:val="9"/>
     <w:semiHidden/>
     <w:rsid w:val="004155FE"/>
@@ -16944,10 +17032,10 @@
       <w:color w:val="1F4D78" w:themeColor="accent1" w:themeShade="7F"/>
     </w:rPr>
   </w:style>
-  <w:style w:type="character" w:customStyle="1" w:styleId="Heading7Char">
-    <w:name w:val="Heading 7 Char"/>
-    <w:basedOn w:val="DefaultParagraphFont"/>
-    <w:link w:val="Heading7"/>
+  <w:style w:type="character" w:customStyle="1" w:styleId="Titolo7Carattere">
+    <w:name w:val="Titolo 7 Carattere"/>
+    <w:basedOn w:val="Carpredefinitoparagrafo"/>
+    <w:link w:val="Titolo7"/>
     <w:uiPriority w:val="9"/>
     <w:semiHidden/>
     <w:rsid w:val="004155FE"/>
@@ -16958,10 +17046,10 @@
       <w:color w:val="1F4D78" w:themeColor="accent1" w:themeShade="7F"/>
     </w:rPr>
   </w:style>
-  <w:style w:type="character" w:customStyle="1" w:styleId="Heading8Char">
-    <w:name w:val="Heading 8 Char"/>
-    <w:basedOn w:val="DefaultParagraphFont"/>
-    <w:link w:val="Heading8"/>
+  <w:style w:type="character" w:customStyle="1" w:styleId="Titolo8Carattere">
+    <w:name w:val="Titolo 8 Carattere"/>
+    <w:basedOn w:val="Carpredefinitoparagrafo"/>
+    <w:link w:val="Titolo8"/>
     <w:uiPriority w:val="9"/>
     <w:semiHidden/>
     <w:rsid w:val="004155FE"/>
@@ -16972,10 +17060,10 @@
       <w:szCs w:val="21"/>
     </w:rPr>
   </w:style>
-  <w:style w:type="character" w:customStyle="1" w:styleId="Heading9Char">
-    <w:name w:val="Heading 9 Char"/>
-    <w:basedOn w:val="DefaultParagraphFont"/>
-    <w:link w:val="Heading9"/>
+  <w:style w:type="character" w:customStyle="1" w:styleId="Titolo9Carattere">
+    <w:name w:val="Titolo 9 Carattere"/>
+    <w:basedOn w:val="Carpredefinitoparagrafo"/>
+    <w:link w:val="Titolo9"/>
     <w:uiPriority w:val="9"/>
     <w:semiHidden/>
     <w:rsid w:val="004155FE"/>
@@ -16988,9 +17076,9 @@
       <w:szCs w:val="21"/>
     </w:rPr>
   </w:style>
-  <w:style w:type="table" w:styleId="TableGrid">
+  <w:style w:type="table" w:styleId="Grigliatabella">
     <w:name w:val="Table Grid"/>
-    <w:basedOn w:val="TableNormal"/>
+    <w:basedOn w:val="Tabellanormale"/>
     <w:uiPriority w:val="39"/>
     <w:rsid w:val="00E46962"/>
     <w:pPr>
@@ -17025,8 +17113,8 @@
   </w:style>
   <w:style w:type="table" w:customStyle="1" w:styleId="TableGrid1">
     <w:name w:val="Table Grid1"/>
-    <w:basedOn w:val="TableNormal"/>
-    <w:next w:val="TableGrid"/>
+    <w:basedOn w:val="Tabellanormale"/>
+    <w:next w:val="Grigliatabella"/>
     <w:uiPriority w:val="39"/>
     <w:rsid w:val="00F9000E"/>
     <w:pPr>
@@ -17346,7 +17434,7 @@
 </file>
 
 <file path=customXml/itemProps1.xml><?xml version="1.0" encoding="utf-8"?>
-<ds:datastoreItem xmlns:ds="http://schemas.openxmlformats.org/officeDocument/2006/customXml" ds:itemID="{5B58A78E-5372-4C3C-89B4-40B6C181C80A}">
+<ds:datastoreItem xmlns:ds="http://schemas.openxmlformats.org/officeDocument/2006/customXml" ds:itemID="{C0A1AD22-A69F-4C42-8166-D83F869A2081}">
   <ds:schemaRefs>
     <ds:schemaRef ds:uri="http://schemas.openxmlformats.org/officeDocument/2006/bibliography"/>
   </ds:schemaRefs>

</xml_diff>